<commit_message>
Altered HMM input options, added code saving HMM outputs, updated Analysis word doc
</commit_message>
<xml_diff>
--- a/Steps_DataProcessing.docx
+++ b/Steps_DataProcessing.docx
@@ -4,6 +4,17 @@
   <w:body>
     <w:sdt>
       <w:sdtPr>
+        <w:rPr>
+          <w:rFonts w:asciiTheme="minorHAnsi" w:eastAsiaTheme="minorEastAsia" w:hAnsiTheme="minorHAnsi" w:cstheme="minorBidi"/>
+          <w:b w:val="0"/>
+          <w:bCs w:val="0"/>
+          <w:color w:val="auto"/>
+          <w:kern w:val="2"/>
+          <w:sz w:val="24"/>
+          <w:szCs w:val="24"/>
+          <w:lang w:val="en-AU" w:eastAsia="zh-CN"/>
+          <w14:ligatures w14:val="standardContextual"/>
+        </w:rPr>
         <w:id w:val="-1238246333"/>
         <w:docPartObj>
           <w:docPartGallery w:val="Table of Contents"/>
@@ -12,14 +23,7 @@
       </w:sdtPr>
       <w:sdtEndPr>
         <w:rPr>
-          <w:rFonts w:asciiTheme="minorHAnsi" w:eastAsiaTheme="minorEastAsia" w:hAnsiTheme="minorHAnsi" w:cstheme="minorBidi"/>
           <w:noProof/>
-          <w:color w:val="auto"/>
-          <w:kern w:val="2"/>
-          <w:sz w:val="24"/>
-          <w:szCs w:val="24"/>
-          <w:lang w:val="en-AU" w:eastAsia="zh-CN"/>
-          <w14:ligatures w14:val="standardContextual"/>
         </w:rPr>
       </w:sdtEndPr>
       <w:sdtContent>
@@ -691,18 +695,7 @@
           <w:sz w:val="16"/>
           <w:szCs w:val="16"/>
         </w:rPr>
-        <w:t xml:space="preserve">MNI152NLin6Asym </w:t>
-      </w:r>
-      <w:r>
-        <w:rPr>
-          <w:rFonts w:ascii="Consolas" w:hAnsi="Consolas" w:cs="Consolas"/>
-          <w:i/>
-          <w:iCs/>
-          <w:color w:val="A02B93" w:themeColor="accent5"/>
-          <w:sz w:val="16"/>
-          <w:szCs w:val="16"/>
-        </w:rPr>
-        <w:t>standard space</w:t>
+        <w:t>MNI152NLin6Asym standard space</w:t>
       </w:r>
     </w:p>
     <w:p>
@@ -893,40 +886,7 @@
           <w:sz w:val="16"/>
           <w:szCs w:val="16"/>
         </w:rPr>
-        <w:t xml:space="preserve">: </w:t>
-      </w:r>
-      <w:r>
-        <w:rPr>
-          <w:rFonts w:ascii="Consolas" w:hAnsi="Consolas" w:cs="Consolas"/>
-          <w:i/>
-          <w:iCs/>
-          <w:color w:val="A02B93" w:themeColor="accent5"/>
-          <w:sz w:val="16"/>
-          <w:szCs w:val="16"/>
-        </w:rPr>
-        <w:t>zero</w:t>
-      </w:r>
-      <w:r>
-        <w:rPr>
-          <w:rFonts w:ascii="Consolas" w:hAnsi="Consolas" w:cs="Consolas"/>
-          <w:i/>
-          <w:iCs/>
-          <w:color w:val="A02B93" w:themeColor="accent5"/>
-          <w:sz w:val="16"/>
-          <w:szCs w:val="16"/>
-        </w:rPr>
-        <w:t>es</w:t>
-      </w:r>
-      <w:r>
-        <w:rPr>
-          <w:rFonts w:ascii="Consolas" w:hAnsi="Consolas" w:cs="Consolas"/>
-          <w:i/>
-          <w:iCs/>
-          <w:color w:val="A02B93" w:themeColor="accent5"/>
-          <w:sz w:val="16"/>
-          <w:szCs w:val="16"/>
-        </w:rPr>
-        <w:t xml:space="preserve"> out all voxel values that fall outside a defined brain mask</w:t>
+        <w:t>: zeroes out all voxel values that fall outside a defined brain mask</w:t>
       </w:r>
     </w:p>
     <w:p>
@@ -1098,29 +1058,7 @@
           <w:sz w:val="16"/>
           <w:szCs w:val="16"/>
         </w:rPr>
-        <w:t>After confound regression and filtering, do not re-add the original mean image back to the data.</w:t>
-      </w:r>
-      <w:r>
-        <w:rPr>
-          <w:rFonts w:ascii="Consolas" w:hAnsi="Consolas" w:cs="Consolas"/>
-          <w:i/>
-          <w:iCs/>
-          <w:color w:val="A02B93" w:themeColor="accent5"/>
-          <w:sz w:val="16"/>
-          <w:szCs w:val="16"/>
-        </w:rPr>
-        <w:t xml:space="preserve"> </w:t>
-      </w:r>
-      <w:r>
-        <w:rPr>
-          <w:rFonts w:ascii="Consolas" w:hAnsi="Consolas" w:cs="Consolas"/>
-          <w:i/>
-          <w:iCs/>
-          <w:color w:val="A02B93" w:themeColor="accent5"/>
-          <w:sz w:val="16"/>
-          <w:szCs w:val="16"/>
-        </w:rPr>
-        <w:t>Some workflows subtract the mean during processing and then restore it afterward. Setting this to False leaves the mean-removed (demeaned) data as-is.</w:t>
+        <w:t>After confound regression and filtering, do not re-add the original mean image back to the data. Some workflows subtract the mean during processing and then restore it afterward. Setting this to False leaves the mean-removed (demeaned) data as-is.</w:t>
       </w:r>
     </w:p>
     <w:p>
@@ -1208,29 +1146,7 @@
           <w:sz w:val="16"/>
           <w:szCs w:val="16"/>
         </w:rPr>
-        <w:t>as above (</w:t>
-      </w:r>
-      <w:r>
-        <w:rPr>
-          <w:rFonts w:ascii="Consolas" w:hAnsi="Consolas" w:cs="Consolas"/>
-          <w:i/>
-          <w:iCs/>
-          <w:color w:val="A02B93" w:themeColor="accent5"/>
-          <w:sz w:val="16"/>
-          <w:szCs w:val="16"/>
-        </w:rPr>
-        <w:t>Full-width at half-maximum (FWHM) of smoothing kernel = 0 m</w:t>
-      </w:r>
-      <w:r>
-        <w:rPr>
-          <w:rFonts w:ascii="Consolas" w:hAnsi="Consolas" w:cs="Consolas"/>
-          <w:i/>
-          <w:iCs/>
-          <w:color w:val="A02B93" w:themeColor="accent5"/>
-          <w:sz w:val="16"/>
-          <w:szCs w:val="16"/>
-        </w:rPr>
-        <w:t>)</w:t>
+        <w:t>as above (Full-width at half-maximum (FWHM) of smoothing kernel = 0 m)</w:t>
       </w:r>
     </w:p>
     <w:p>
@@ -2229,10 +2145,10 @@
         <w:tblLook w:val="04A0" w:firstRow="1" w:lastRow="0" w:firstColumn="1" w:lastColumn="0" w:noHBand="0" w:noVBand="1"/>
       </w:tblPr>
       <w:tblGrid>
-        <w:gridCol w:w="1779"/>
-        <w:gridCol w:w="1193"/>
-        <w:gridCol w:w="2977"/>
-        <w:gridCol w:w="3061"/>
+        <w:gridCol w:w="1812"/>
+        <w:gridCol w:w="1186"/>
+        <w:gridCol w:w="2969"/>
+        <w:gridCol w:w="3043"/>
       </w:tblGrid>
       <w:tr>
         <w:tc>
@@ -2315,7 +2231,26 @@
           <w:tcPr>
             <w:tcW w:w="3061" w:type="dxa"/>
           </w:tcPr>
-          <w:p/>
+          <w:p>
+            <w:r>
+              <w:rPr>
+                <w:color w:val="FF0000"/>
+              </w:rPr>
+              <w:t>Less computationally expensive</w:t>
+            </w:r>
+            <w:r>
+              <w:rPr>
+                <w:color w:val="FF0000"/>
+              </w:rPr>
+              <w:t xml:space="preserve"> and easier to interpret</w:t>
+            </w:r>
+            <w:r>
+              <w:rPr>
+                <w:color w:val="FF0000"/>
+              </w:rPr>
+              <w:t>?</w:t>
+            </w:r>
+          </w:p>
         </w:tc>
       </w:tr>
       <w:tr>
@@ -2324,9 +2259,11 @@
             <w:tcW w:w="1779" w:type="dxa"/>
           </w:tcPr>
           <w:p>
-            <w:r>
-              <w:t>order</w:t>
-            </w:r>
+            <w:proofErr w:type="spellStart"/>
+            <w:r>
+              <w:t>Id_mixture</w:t>
+            </w:r>
+            <w:proofErr w:type="spellEnd"/>
           </w:p>
         </w:tc>
         <w:tc>
@@ -2335,7 +2272,7 @@
           </w:tcPr>
           <w:p>
             <w:r>
-              <w:t>0</w:t>
+              <w:t>1</w:t>
             </w:r>
           </w:p>
         </w:tc>
@@ -2345,7 +2282,7 @@
           </w:tcPr>
           <w:p>
             <w:r>
-              <w:t>Maximum order of the MAR model; if zero, an HMM with Gaussian observations is trained (mandatory, with no default).</w:t>
+              <w:t>if false, the model will be a mixture of distributions instead of an HMM, ignoring the temporal structure of the data (default to false).</w:t>
             </w:r>
           </w:p>
         </w:tc>
@@ -2353,7 +2290,11 @@
           <w:tcPr>
             <w:tcW w:w="3061" w:type="dxa"/>
           </w:tcPr>
-          <w:p/>
+          <w:p>
+            <w:r>
+              <w:t>Want HMM rather than mix of distributions</w:t>
+            </w:r>
+          </w:p>
         </w:tc>
       </w:tr>
       <w:tr>
@@ -2362,34 +2303,68 @@
             <w:tcW w:w="1779" w:type="dxa"/>
           </w:tcPr>
           <w:p>
+            <w:r>
+              <w:t>order</w:t>
+            </w:r>
+          </w:p>
+        </w:tc>
+        <w:tc>
+          <w:tcPr>
+            <w:tcW w:w="1193" w:type="dxa"/>
+          </w:tcPr>
+          <w:p>
+            <w:r>
+              <w:rPr>
+                <w:color w:val="FF0000"/>
+              </w:rPr>
+              <w:t>??</w:t>
+            </w:r>
+          </w:p>
+        </w:tc>
+        <w:tc>
+          <w:tcPr>
+            <w:tcW w:w="2977" w:type="dxa"/>
+          </w:tcPr>
+          <w:p>
+            <w:r>
+              <w:t>Maximum order of the MAR model; if zero, an HMM with Gaussian observations is trained (mandatory, with no default).</w:t>
+            </w:r>
+          </w:p>
+          <w:p/>
+          <w:p>
+            <w:r>
+              <w:t>The order is how many past time points go into the MAR model.</w:t>
+            </w:r>
+          </w:p>
+        </w:tc>
+        <w:tc>
+          <w:tcPr>
+            <w:tcW w:w="3061" w:type="dxa"/>
+          </w:tcPr>
+          <w:p>
+            <w:r>
+              <w:rPr>
+                <w:color w:val="FF0000"/>
+              </w:rPr>
+              <w:t>@@@</w:t>
+            </w:r>
+            <w:r>
+              <w:rPr>
+                <w:color w:val="FF0000"/>
+              </w:rPr>
+              <w:t xml:space="preserve"> needs to be </w:t>
+            </w:r>
             <w:proofErr w:type="spellStart"/>
-            <w:r>
-              <w:t>Zeromean</w:t>
+            <w:proofErr w:type="gramStart"/>
+            <w:r>
+              <w:rPr>
+                <w:color w:val="FF0000"/>
+              </w:rPr>
+              <w:t>non zero</w:t>
             </w:r>
             <w:proofErr w:type="spellEnd"/>
-          </w:p>
-        </w:tc>
-        <w:tc>
-          <w:tcPr>
-            <w:tcW w:w="1193" w:type="dxa"/>
-          </w:tcPr>
-          <w:p>
-            <w:r>
-              <w:t>0</w:t>
-            </w:r>
-          </w:p>
-        </w:tc>
-        <w:tc>
-          <w:tcPr>
-            <w:tcW w:w="2977" w:type="dxa"/>
-          </w:tcPr>
-          <w:p/>
-        </w:tc>
-        <w:tc>
-          <w:tcPr>
-            <w:tcW w:w="3061" w:type="dxa"/>
-          </w:tcPr>
-          <w:p/>
+            <w:proofErr w:type="gramEnd"/>
+          </w:p>
         </w:tc>
       </w:tr>
       <w:tr>
@@ -2400,7 +2375,7 @@
           <w:p>
             <w:proofErr w:type="spellStart"/>
             <w:r>
-              <w:t>covtype</w:t>
+              <w:t>Zeromean</w:t>
             </w:r>
             <w:proofErr w:type="spellEnd"/>
           </w:p>
@@ -2411,7 +2386,7 @@
           </w:tcPr>
           <w:p>
             <w:r>
-              <w:t>full</w:t>
+              <w:t>0</w:t>
             </w:r>
           </w:p>
         </w:tc>
@@ -2421,31 +2396,7 @@
           </w:tcPr>
           <w:p>
             <w:r>
-              <w:t>choice of the covariance matrix of the noise; "full" to have a full covariance matrix for each state (with off-diagonal elements different from zero), "</w:t>
-            </w:r>
-            <w:proofErr w:type="spellStart"/>
-            <w:r>
-              <w:t>sharedfull</w:t>
-            </w:r>
-            <w:proofErr w:type="spellEnd"/>
-            <w:r>
-              <w:t>" to have one full covariance matrix for all states, "</w:t>
-            </w:r>
-            <w:proofErr w:type="spellStart"/>
-            <w:r>
-              <w:t>diag</w:t>
-            </w:r>
-            <w:proofErr w:type="spellEnd"/>
-            <w:r>
-              <w:t>" to have a diagonal full covariance matrix for each state, and "</w:t>
-            </w:r>
-            <w:proofErr w:type="spellStart"/>
-            <w:r>
-              <w:t>shareddiag</w:t>
-            </w:r>
-            <w:proofErr w:type="spellEnd"/>
-            <w:r>
-              <w:t>" to have one diagonal covariance matrix for all states (default to "full").</w:t>
+              <w:t>if 1, the mean of the time series will not be used to drive the states (default to 1 if order is higher than 0, and 0 otherwise).</w:t>
             </w:r>
           </w:p>
         </w:tc>
@@ -2453,7 +2404,14 @@
           <w:tcPr>
             <w:tcW w:w="3061" w:type="dxa"/>
           </w:tcPr>
-          <w:p/>
+          <w:p>
+            <w:r>
+              <w:rPr>
+                <w:color w:val="FF0000"/>
+              </w:rPr>
+              <w:t>will default to 1 as order is &gt;=1</w:t>
+            </w:r>
+          </w:p>
         </w:tc>
       </w:tr>
       <w:tr>
@@ -2462,9 +2420,11 @@
             <w:tcW w:w="1779" w:type="dxa"/>
           </w:tcPr>
           <w:p>
-            <w:r>
-              <w:t>standardise</w:t>
-            </w:r>
+            <w:proofErr w:type="spellStart"/>
+            <w:r>
+              <w:t>covtype</w:t>
+            </w:r>
+            <w:proofErr w:type="spellEnd"/>
           </w:p>
         </w:tc>
         <w:tc>
@@ -2473,7 +2433,7 @@
           </w:tcPr>
           <w:p>
             <w:r>
-              <w:t>1</w:t>
+              <w:t>full</w:t>
             </w:r>
           </w:p>
         </w:tc>
@@ -2481,13 +2441,54 @@
           <w:tcPr>
             <w:tcW w:w="2977" w:type="dxa"/>
           </w:tcPr>
-          <w:p/>
+          <w:p>
+            <w:r>
+              <w:t>choice of the covariance matrix of the noise; "full" to have a full covariance matrix for each state (with off-diagonal elements different from zero), "</w:t>
+            </w:r>
+            <w:proofErr w:type="spellStart"/>
+            <w:r>
+              <w:t>sharedfull</w:t>
+            </w:r>
+            <w:proofErr w:type="spellEnd"/>
+            <w:r>
+              <w:t>" to have one full covariance matrix for all states, "</w:t>
+            </w:r>
+            <w:proofErr w:type="spellStart"/>
+            <w:r>
+              <w:t>diag</w:t>
+            </w:r>
+            <w:proofErr w:type="spellEnd"/>
+            <w:r>
+              <w:t>" to have a diagonal full covariance matrix for each state, and "</w:t>
+            </w:r>
+            <w:proofErr w:type="spellStart"/>
+            <w:r>
+              <w:t>shareddiag</w:t>
+            </w:r>
+            <w:proofErr w:type="spellEnd"/>
+            <w:r>
+              <w:t>" to have one diagonal covariance matrix for all states (default to "full").</w:t>
+            </w:r>
+          </w:p>
         </w:tc>
         <w:tc>
           <w:tcPr>
             <w:tcW w:w="3061" w:type="dxa"/>
           </w:tcPr>
-          <w:p/>
+          <w:p>
+            <w:r>
+              <w:rPr>
+                <w:color w:val="FF0000"/>
+              </w:rPr>
+              <w:t>@@</w:t>
+            </w:r>
+            <w:r>
+              <w:rPr>
+                <w:color w:val="FF0000"/>
+              </w:rPr>
+              <w:t>@</w:t>
+            </w:r>
+          </w:p>
         </w:tc>
       </w:tr>
       <w:tr>
@@ -2497,7 +2498,8 @@
           </w:tcPr>
           <w:p>
             <w:r>
-              <w:t>verbose</w:t>
+              <w:lastRenderedPageBreak/>
+              <w:t>standardise</w:t>
             </w:r>
           </w:p>
         </w:tc>
@@ -2507,7 +2509,7 @@
           </w:tcPr>
           <w:p>
             <w:r>
-              <w:t>1</w:t>
+              <w:t>0</w:t>
             </w:r>
           </w:p>
         </w:tc>
@@ -2515,13 +2517,21 @@
           <w:tcPr>
             <w:tcW w:w="2977" w:type="dxa"/>
           </w:tcPr>
-          <w:p/>
+          <w:p>
+            <w:r>
+              <w:t>whether or not to standardise each subject/trial such that each channel has mean equal to zero and standard deviation equal to one (default 1).</w:t>
+            </w:r>
+          </w:p>
         </w:tc>
         <w:tc>
           <w:tcPr>
             <w:tcW w:w="3061" w:type="dxa"/>
           </w:tcPr>
-          <w:p/>
+          <w:p>
+            <w:r>
+              <w:t>Standardised in pre-parcellation</w:t>
+            </w:r>
+          </w:p>
         </w:tc>
       </w:tr>
       <w:tr>
@@ -2530,9 +2540,11 @@
             <w:tcW w:w="1779" w:type="dxa"/>
           </w:tcPr>
           <w:p>
-            <w:r>
-              <w:t>Fs</w:t>
-            </w:r>
+            <w:proofErr w:type="spellStart"/>
+            <w:r>
+              <w:t>standardise_pc</w:t>
+            </w:r>
+            <w:proofErr w:type="spellEnd"/>
           </w:p>
         </w:tc>
         <w:tc>
@@ -2541,7 +2553,7 @@
           </w:tcPr>
           <w:p>
             <w:r>
-              <w:t>1/0.8</w:t>
+              <w:t>X</w:t>
             </w:r>
           </w:p>
         </w:tc>
@@ -2551,7 +2563,15 @@
           </w:tcPr>
           <w:p>
             <w:r>
-              <w:t>Fs is 1/0.8 (frequency is how many pictures per sec)</w:t>
+              <w:t xml:space="preserve">whether or not to standardise each subject/trial such that each principal component (if PCA has been applied by setting </w:t>
+            </w:r>
+            <w:proofErr w:type="spellStart"/>
+            <w:r>
+              <w:t>options.pca</w:t>
+            </w:r>
+            <w:proofErr w:type="spellEnd"/>
+            <w:r>
+              <w:t>) has mean equal to zero and standard deviation equal to one (default 0).</w:t>
             </w:r>
           </w:p>
         </w:tc>
@@ -2568,33 +2588,26 @@
             <w:tcW w:w="1779" w:type="dxa"/>
           </w:tcPr>
           <w:p>
-            <w:proofErr w:type="spellStart"/>
-            <w:r>
-              <w:t>DirichletDiag</w:t>
-            </w:r>
-            <w:proofErr w:type="spellEnd"/>
+            <w:r>
+              <w:t>verbose</w:t>
+            </w:r>
           </w:p>
         </w:tc>
         <w:tc>
           <w:tcPr>
             <w:tcW w:w="1193" w:type="dxa"/>
           </w:tcPr>
+          <w:p>
+            <w:r>
+              <w:t>1</w:t>
+            </w:r>
+          </w:p>
+        </w:tc>
+        <w:tc>
+          <w:tcPr>
+            <w:tcW w:w="2977" w:type="dxa"/>
+          </w:tcPr>
           <w:p/>
-        </w:tc>
-        <w:tc>
-          <w:tcPr>
-            <w:tcW w:w="2977" w:type="dxa"/>
-          </w:tcPr>
-          <w:p>
-            <w:r>
-              <w:t xml:space="preserve">Makes states </w:t>
-            </w:r>
-            <w:proofErr w:type="gramStart"/>
-            <w:r>
-              <w:t>more sticky</w:t>
-            </w:r>
-            <w:proofErr w:type="gramEnd"/>
-          </w:p>
         </w:tc>
         <w:tc>
           <w:tcPr>
@@ -2610,28 +2623,19 @@
           </w:tcPr>
           <w:p>
             <w:r>
-              <w:t xml:space="preserve">Cyc / </w:t>
-            </w:r>
-            <w:proofErr w:type="spellStart"/>
-            <w:r>
-              <w:t>initrep</w:t>
-            </w:r>
-            <w:proofErr w:type="spellEnd"/>
-            <w:r>
-              <w:t xml:space="preserve"> / </w:t>
-            </w:r>
-            <w:proofErr w:type="spellStart"/>
-            <w:r>
-              <w:t>initcyc</w:t>
-            </w:r>
-            <w:proofErr w:type="spellEnd"/>
+              <w:t>Fs</w:t>
+            </w:r>
           </w:p>
         </w:tc>
         <w:tc>
           <w:tcPr>
             <w:tcW w:w="1193" w:type="dxa"/>
           </w:tcPr>
-          <w:p/>
+          <w:p>
+            <w:r>
+              <w:t>1/0.8</w:t>
+            </w:r>
+          </w:p>
         </w:tc>
         <w:tc>
           <w:tcPr>
@@ -2639,7 +2643,10 @@
           </w:tcPr>
           <w:p>
             <w:r>
-              <w:t>Can increase number of iterations</w:t>
+              <w:t xml:space="preserve">Sampling frequency </w:t>
+            </w:r>
+            <w:r>
+              <w:t>Fs is 1/0.8 (frequency is how many pictures per sec)</w:t>
             </w:r>
           </w:p>
         </w:tc>
@@ -2658,7 +2665,7 @@
           <w:p>
             <w:proofErr w:type="spellStart"/>
             <w:r>
-              <w:t>pca</w:t>
+              <w:t>DirichletDiag</w:t>
             </w:r>
             <w:proofErr w:type="spellEnd"/>
           </w:p>
@@ -2667,7 +2674,11 @@
           <w:tcPr>
             <w:tcW w:w="1193" w:type="dxa"/>
           </w:tcPr>
-          <w:p/>
+          <w:p>
+            <w:r>
+              <w:t>X</w:t>
+            </w:r>
+          </w:p>
         </w:tc>
         <w:tc>
           <w:tcPr>
@@ -2675,7 +2686,26 @@
           </w:tcPr>
           <w:p>
             <w:r>
-              <w:t>Dimensionality reduction form initial number to number specified</w:t>
+              <w:t xml:space="preserve">Makes states </w:t>
+            </w:r>
+            <w:proofErr w:type="gramStart"/>
+            <w:r>
+              <w:t>more sticky</w:t>
+            </w:r>
+            <w:proofErr w:type="gramEnd"/>
+            <w:r>
+              <w:t>. V</w:t>
+            </w:r>
+            <w:r>
+              <w:t xml:space="preserve">alue of the diagonal of the prior of the transition probability matrix; the higher, the more persistent the states will be (default to 10). Note that this value is relative; the prior competes with the data, in such a way that if we have very long time series, </w:t>
+            </w:r>
+            <w:proofErr w:type="spellStart"/>
+            <w:r>
+              <w:t>DirichletDiag</w:t>
+            </w:r>
+            <w:proofErr w:type="spellEnd"/>
+            <w:r>
+              <w:t xml:space="preserve"> will have an irrelevant effect unless is set to a very big value.</w:t>
             </w:r>
           </w:p>
         </w:tc>
@@ -2691,25 +2721,54 @@
           <w:tcPr>
             <w:tcW w:w="1779" w:type="dxa"/>
           </w:tcPr>
-          <w:p/>
+          <w:p>
+            <w:proofErr w:type="spellStart"/>
+            <w:r>
+              <w:t>c</w:t>
+            </w:r>
+            <w:r>
+              <w:t>yc</w:t>
+            </w:r>
+            <w:proofErr w:type="spellEnd"/>
+          </w:p>
         </w:tc>
         <w:tc>
           <w:tcPr>
             <w:tcW w:w="1193" w:type="dxa"/>
           </w:tcPr>
-          <w:p/>
+          <w:p>
+            <w:r>
+              <w:t>?</w:t>
+            </w:r>
+          </w:p>
         </w:tc>
         <w:tc>
           <w:tcPr>
             <w:tcW w:w="2977" w:type="dxa"/>
           </w:tcPr>
-          <w:p/>
+          <w:p>
+            <w:r>
+              <w:t xml:space="preserve">maximum number of variational inference cycles. The algorithm with stop earlier if </w:t>
+            </w:r>
+            <w:proofErr w:type="spellStart"/>
+            <w:r>
+              <w:t>tol</w:t>
+            </w:r>
+            <w:proofErr w:type="spellEnd"/>
+            <w:r>
+              <w:t xml:space="preserve"> is reached. (Default to 1000).</w:t>
+            </w:r>
+          </w:p>
         </w:tc>
         <w:tc>
           <w:tcPr>
             <w:tcW w:w="3061" w:type="dxa"/>
           </w:tcPr>
-          <w:p/>
+          <w:p>
+            <w:r>
+              <w:t>@@</w:t>
+            </w:r>
+          </w:p>
         </w:tc>
       </w:tr>
       <w:tr>
@@ -2717,19 +2776,37 @@
           <w:tcPr>
             <w:tcW w:w="1779" w:type="dxa"/>
           </w:tcPr>
-          <w:p/>
+          <w:p>
+            <w:proofErr w:type="spellStart"/>
+            <w:r>
+              <w:t>initrep</w:t>
+            </w:r>
+            <w:proofErr w:type="spellEnd"/>
+          </w:p>
         </w:tc>
         <w:tc>
           <w:tcPr>
             <w:tcW w:w="1193" w:type="dxa"/>
           </w:tcPr>
-          <w:p/>
+          <w:p>
+            <w:r>
+              <w:t>?</w:t>
+            </w:r>
+          </w:p>
         </w:tc>
         <w:tc>
           <w:tcPr>
             <w:tcW w:w="2977" w:type="dxa"/>
           </w:tcPr>
-          <w:p/>
+          <w:p>
+            <w:r>
+              <w:t xml:space="preserve">number of repetitions of the initialisation algorithm, out of which the best will be used as a starting point for the </w:t>
+            </w:r>
+            <w:r>
+              <w:lastRenderedPageBreak/>
+              <w:t>variational inference (default to 5).</w:t>
+            </w:r>
+          </w:p>
         </w:tc>
         <w:tc>
           <w:tcPr>
@@ -2743,19 +2820,295 @@
           <w:tcPr>
             <w:tcW w:w="1779" w:type="dxa"/>
           </w:tcPr>
+          <w:p>
+            <w:proofErr w:type="spellStart"/>
+            <w:r>
+              <w:t>initcyc</w:t>
+            </w:r>
+            <w:proofErr w:type="spellEnd"/>
+          </w:p>
+        </w:tc>
+        <w:tc>
+          <w:tcPr>
+            <w:tcW w:w="1193" w:type="dxa"/>
+          </w:tcPr>
+          <w:p>
+            <w:r>
+              <w:t>?</w:t>
+            </w:r>
+          </w:p>
+        </w:tc>
+        <w:tc>
+          <w:tcPr>
+            <w:tcW w:w="2977" w:type="dxa"/>
+          </w:tcPr>
+          <w:p>
+            <w:r>
+              <w:t>maximum number of optimisation cycles in the initialisation algorithm, per repetition (default is 25).</w:t>
+            </w:r>
+          </w:p>
+        </w:tc>
+        <w:tc>
+          <w:tcPr>
+            <w:tcW w:w="3061" w:type="dxa"/>
+          </w:tcPr>
           <w:p/>
         </w:tc>
+      </w:tr>
+      <w:tr>
+        <w:tc>
+          <w:tcPr>
+            <w:tcW w:w="1779" w:type="dxa"/>
+          </w:tcPr>
+          <w:p>
+            <w:proofErr w:type="spellStart"/>
+            <w:r>
+              <w:t>pca</w:t>
+            </w:r>
+            <w:proofErr w:type="spellEnd"/>
+          </w:p>
+        </w:tc>
         <w:tc>
           <w:tcPr>
             <w:tcW w:w="1193" w:type="dxa"/>
           </w:tcPr>
+          <w:p>
+            <w:r>
+              <w:t>X</w:t>
+            </w:r>
+          </w:p>
+        </w:tc>
+        <w:tc>
+          <w:tcPr>
+            <w:tcW w:w="2977" w:type="dxa"/>
+          </w:tcPr>
+          <w:p>
+            <w:r>
+              <w:t>Dimensionality reduction form initial number to number specified</w:t>
+            </w:r>
+          </w:p>
+        </w:tc>
+        <w:tc>
+          <w:tcPr>
+            <w:tcW w:w="3061" w:type="dxa"/>
+          </w:tcPr>
           <w:p/>
         </w:tc>
+      </w:tr>
+      <w:tr>
+        <w:tc>
+          <w:tcPr>
+            <w:tcW w:w="1779" w:type="dxa"/>
+          </w:tcPr>
+          <w:p>
+            <w:proofErr w:type="spellStart"/>
+            <w:r>
+              <w:t>timelag</w:t>
+            </w:r>
+            <w:proofErr w:type="spellEnd"/>
+          </w:p>
+        </w:tc>
+        <w:tc>
+          <w:tcPr>
+            <w:tcW w:w="1193" w:type="dxa"/>
+          </w:tcPr>
+          <w:p>
+            <w:r>
+              <w:t>X</w:t>
+            </w:r>
+          </w:p>
+        </w:tc>
         <w:tc>
           <w:tcPr>
             <w:tcW w:w="2977" w:type="dxa"/>
           </w:tcPr>
+          <w:p>
+            <w:r>
+              <w:t xml:space="preserve">the lapse between lags; for example, </w:t>
+            </w:r>
+            <w:proofErr w:type="spellStart"/>
+            <w:r>
+              <w:t>timelag</w:t>
+            </w:r>
+            <w:proofErr w:type="spellEnd"/>
+            <w:r>
+              <w:t xml:space="preserve">==2 skips one sample for each sample that is taken, </w:t>
+            </w:r>
+            <w:proofErr w:type="spellStart"/>
+            <w:r>
+              <w:t>time_lag</w:t>
+            </w:r>
+            <w:proofErr w:type="spellEnd"/>
+            <w:r>
+              <w:t>=3 skips 2, etc (default to 1).</w:t>
+            </w:r>
+          </w:p>
+        </w:tc>
+        <w:tc>
+          <w:tcPr>
+            <w:tcW w:w="3061" w:type="dxa"/>
+          </w:tcPr>
           <w:p/>
+        </w:tc>
+      </w:tr>
+      <w:tr>
+        <w:tc>
+          <w:tcPr>
+            <w:tcW w:w="1779" w:type="dxa"/>
+          </w:tcPr>
+          <w:p>
+            <w:proofErr w:type="spellStart"/>
+            <w:r>
+              <w:t>exptimelag</w:t>
+            </w:r>
+            <w:proofErr w:type="spellEnd"/>
+          </w:p>
+        </w:tc>
+        <w:tc>
+          <w:tcPr>
+            <w:tcW w:w="1193" w:type="dxa"/>
+          </w:tcPr>
+          <w:p>
+            <w:r>
+              <w:t>X</w:t>
+            </w:r>
+          </w:p>
+        </w:tc>
+        <w:tc>
+          <w:tcPr>
+            <w:tcW w:w="2977" w:type="dxa"/>
+          </w:tcPr>
+          <w:p>
+            <w:r>
+              <w:t>base for the exponential spacing of regressor samples. Samples are spaced by round(</w:t>
+            </w:r>
+            <w:proofErr w:type="spellStart"/>
+            <w:r>
+              <w:t>exptimelags^n</w:t>
+            </w:r>
+            <w:proofErr w:type="spellEnd"/>
+            <w:r>
+              <w:t xml:space="preserve">) with n=0,1,2, never going further in the past than indicated by order. To check which past samples will be used, use the function </w:t>
+            </w:r>
+            <w:proofErr w:type="spellStart"/>
+            <w:proofErr w:type="gramStart"/>
+            <w:r>
+              <w:t>formorders</w:t>
+            </w:r>
+            <w:proofErr w:type="spellEnd"/>
+            <w:r>
+              <w:t>(</w:t>
+            </w:r>
+            <w:proofErr w:type="gramEnd"/>
+            <w:r>
+              <w:t xml:space="preserve">); for finding out which value of </w:t>
+            </w:r>
+            <w:proofErr w:type="spellStart"/>
+            <w:r>
+              <w:t>exptimelag</w:t>
+            </w:r>
+            <w:proofErr w:type="spellEnd"/>
+            <w:r>
+              <w:t xml:space="preserve"> is needed to cover until certain frequency using a given number of lags, use </w:t>
+            </w:r>
+            <w:proofErr w:type="spellStart"/>
+            <w:proofErr w:type="gramStart"/>
+            <w:r>
+              <w:t>higherorder</w:t>
+            </w:r>
+            <w:proofErr w:type="spellEnd"/>
+            <w:r>
+              <w:t>(</w:t>
+            </w:r>
+            <w:proofErr w:type="gramEnd"/>
+            <w:r>
+              <w:t xml:space="preserve">). If a value for </w:t>
+            </w:r>
+            <w:proofErr w:type="spellStart"/>
+            <w:r>
+              <w:t>exptimelag</w:t>
+            </w:r>
+            <w:proofErr w:type="spellEnd"/>
+            <w:r>
+              <w:t xml:space="preserve"> higher than 1 is specified, then </w:t>
+            </w:r>
+            <w:proofErr w:type="spellStart"/>
+            <w:r>
+              <w:t>timelag</w:t>
+            </w:r>
+            <w:proofErr w:type="spellEnd"/>
+            <w:r>
+              <w:t xml:space="preserve"> is ignored.</w:t>
+            </w:r>
+          </w:p>
+        </w:tc>
+        <w:tc>
+          <w:tcPr>
+            <w:tcW w:w="3061" w:type="dxa"/>
+          </w:tcPr>
+          <w:p/>
+        </w:tc>
+      </w:tr>
+      <w:tr>
+        <w:tc>
+          <w:tcPr>
+            <w:tcW w:w="1779" w:type="dxa"/>
+          </w:tcPr>
+          <w:p>
+            <w:proofErr w:type="spellStart"/>
+            <w:r>
+              <w:t>orderoffset</w:t>
+            </w:r>
+            <w:proofErr w:type="spellEnd"/>
+          </w:p>
+        </w:tc>
+        <w:tc>
+          <w:tcPr>
+            <w:tcW w:w="1193" w:type="dxa"/>
+          </w:tcPr>
+          <w:p>
+            <w:r>
+              <w:t>X</w:t>
+            </w:r>
+          </w:p>
+        </w:tc>
+        <w:tc>
+          <w:tcPr>
+            <w:tcW w:w="2977" w:type="dxa"/>
+          </w:tcPr>
+          <w:p>
+            <w:r>
+              <w:t xml:space="preserve">offset to set the starting lag. For example, assuming order==4 and </w:t>
+            </w:r>
+            <w:proofErr w:type="spellStart"/>
+            <w:r>
+              <w:t>timelag</w:t>
+            </w:r>
+            <w:proofErr w:type="spellEnd"/>
+            <w:r>
+              <w:t xml:space="preserve">==1, we will use lags {1,2,3,4} for </w:t>
+            </w:r>
+            <w:proofErr w:type="spellStart"/>
+            <w:r>
+              <w:t>orderoffset</w:t>
+            </w:r>
+            <w:proofErr w:type="spellEnd"/>
+            <w:r>
+              <w:t xml:space="preserve">=0, or lags {3,4} for </w:t>
+            </w:r>
+            <w:proofErr w:type="spellStart"/>
+            <w:r>
+              <w:t>orderoffset</w:t>
+            </w:r>
+            <w:proofErr w:type="spellEnd"/>
+            <w:r>
+              <w:t xml:space="preserve">==2. This parameter becomes particularly useful in situations of strong autocorrelations, as for </w:t>
+            </w:r>
+            <w:r>
+              <w:lastRenderedPageBreak/>
+              <w:t>example in MEG (default to 0).</w:t>
+            </w:r>
+          </w:p>
         </w:tc>
         <w:tc>
           <w:tcPr>
@@ -2855,6 +3208,238 @@
       </w:r>
       <w:bookmarkEnd w:id="5"/>
       <w:proofErr w:type="spellEnd"/>
+    </w:p>
+    <w:p>
+      <w:pPr>
+        <w:pStyle w:val="Heading3"/>
+      </w:pPr>
+      <w:r>
+        <w:t>Transition Probabilities</w:t>
+      </w:r>
+    </w:p>
+    <w:p>
+      <w:r>
+        <w:t xml:space="preserve">The function </w:t>
+      </w:r>
+      <w:proofErr w:type="spellStart"/>
+      <w:r>
+        <w:t>getTransProbs</w:t>
+      </w:r>
+      <w:proofErr w:type="spellEnd"/>
+      <w:r>
+        <w:t>(hmm) returns the transition probabili</w:t>
+      </w:r>
+      <w:r>
+        <w:t>ti</w:t>
+      </w:r>
+      <w:r>
+        <w:t xml:space="preserve">es from any state to any other state, without considering the persistence probabilities (i.e. the probability to remain in the same state). The transition probability matrix including the persistence probabilities is contained in </w:t>
+      </w:r>
+      <w:proofErr w:type="spellStart"/>
+      <w:r>
+        <w:t>hmm.P</w:t>
+      </w:r>
+      <w:proofErr w:type="spellEnd"/>
+      <w:r>
+        <w:t>.</w:t>
+      </w:r>
+    </w:p>
+    <w:p>
+      <w:pPr>
+        <w:pStyle w:val="Heading3"/>
+      </w:pPr>
+      <w:r>
+        <w:t>Fractional Occupancy</w:t>
+      </w:r>
+    </w:p>
+    <w:p>
+      <w:r>
+        <w:t xml:space="preserve">using </w:t>
+      </w:r>
+      <w:proofErr w:type="spellStart"/>
+      <w:proofErr w:type="gramStart"/>
+      <w:r>
+        <w:t>getFractionalOccupancy</w:t>
+      </w:r>
+      <w:proofErr w:type="spellEnd"/>
+      <w:r>
+        <w:t>(</w:t>
+      </w:r>
+      <w:proofErr w:type="spellStart"/>
+      <w:r>
+        <w:t>Gamma,T</w:t>
+      </w:r>
+      <w:proofErr w:type="gramEnd"/>
+      <w:r>
+        <w:t>,dim</w:t>
+      </w:r>
+      <w:proofErr w:type="spellEnd"/>
+      <w:r>
+        <w:t>). This can refer to either (</w:t>
+      </w:r>
+      <w:proofErr w:type="spellStart"/>
+      <w:r>
+        <w:t>i</w:t>
+      </w:r>
+      <w:proofErr w:type="spellEnd"/>
+      <w:r>
+        <w:t>) how much time the HMM spends on each state at each time point on average (across trials), or (ii) how much time each subject/trial/session spends in each state (i.e. the average state probability across time, per session or subject). The former, useful for task, is computed when dim=1; the latter, useful to investigate differences in occupancies between subjects, is computed when dim=2.</w:t>
+      </w:r>
+    </w:p>
+    <w:p>
+      <w:r>
+        <w:t>Very similar to Gamma or a soft state time course.</w:t>
+      </w:r>
+    </w:p>
+    <w:p>
+      <w:r>
+        <w:t>Fractional Occupancy where dim = 1 is identical to Gamma for one subject pipeline.</w:t>
+      </w:r>
+    </w:p>
+    <w:tbl>
+      <w:tblPr>
+        <w:tblStyle w:val="TableGrid"/>
+        <w:tblW w:w="0" w:type="auto"/>
+        <w:tblLook w:val="04A0" w:firstRow="1" w:lastRow="0" w:firstColumn="1" w:lastColumn="0" w:noHBand="0" w:noVBand="1"/>
+      </w:tblPr>
+      <w:tblGrid>
+        <w:gridCol w:w="1779"/>
+        <w:gridCol w:w="1193"/>
+        <w:gridCol w:w="2977"/>
+        <w:gridCol w:w="3061"/>
+      </w:tblGrid>
+      <w:tr>
+        <w:tc>
+          <w:tcPr>
+            <w:tcW w:w="1779" w:type="dxa"/>
+            <w:shd w:val="clear" w:color="auto" w:fill="E8E8E8" w:themeFill="background2"/>
+          </w:tcPr>
+          <w:p>
+            <w:r>
+              <w:t>Setting</w:t>
+            </w:r>
+          </w:p>
+        </w:tc>
+        <w:tc>
+          <w:tcPr>
+            <w:tcW w:w="1193" w:type="dxa"/>
+            <w:shd w:val="clear" w:color="auto" w:fill="E8E8E8" w:themeFill="background2"/>
+          </w:tcPr>
+          <w:p>
+            <w:r>
+              <w:t>Set</w:t>
+            </w:r>
+          </w:p>
+        </w:tc>
+        <w:tc>
+          <w:tcPr>
+            <w:tcW w:w="2977" w:type="dxa"/>
+            <w:shd w:val="clear" w:color="auto" w:fill="E8E8E8" w:themeFill="background2"/>
+          </w:tcPr>
+          <w:p>
+            <w:r>
+              <w:t>Definition</w:t>
+            </w:r>
+          </w:p>
+        </w:tc>
+        <w:tc>
+          <w:tcPr>
+            <w:tcW w:w="3061" w:type="dxa"/>
+            <w:shd w:val="clear" w:color="auto" w:fill="E8E8E8" w:themeFill="background2"/>
+          </w:tcPr>
+          <w:p>
+            <w:r>
+              <w:t>Explanation</w:t>
+            </w:r>
+          </w:p>
+        </w:tc>
+      </w:tr>
+      <w:tr>
+        <w:tc>
+          <w:tcPr>
+            <w:tcW w:w="1779" w:type="dxa"/>
+          </w:tcPr>
+          <w:p>
+            <w:r>
+              <w:t>dim</w:t>
+            </w:r>
+          </w:p>
+        </w:tc>
+        <w:tc>
+          <w:tcPr>
+            <w:tcW w:w="1193" w:type="dxa"/>
+          </w:tcPr>
+          <w:p>
+            <w:r>
+              <w:t>1</w:t>
+            </w:r>
+          </w:p>
+        </w:tc>
+        <w:tc>
+          <w:tcPr>
+            <w:tcW w:w="2977" w:type="dxa"/>
+          </w:tcPr>
+          <w:p>
+            <w:r>
+              <w:t xml:space="preserve">1 = </w:t>
+            </w:r>
+            <w:r>
+              <w:t>how much time the HMM spends on each state at each time point on average (across trials)</w:t>
+            </w:r>
+            <w:r>
+              <w:t>. Useful for task.</w:t>
+            </w:r>
+          </w:p>
+          <w:p>
+            <w:r>
+              <w:t xml:space="preserve">2 = </w:t>
+            </w:r>
+            <w:r>
+              <w:t>how much time each subject/trial/session spends in each state (i.e. the average state probability across time, per session or subject)</w:t>
+            </w:r>
+            <w:r>
+              <w:t>. Useful for differences in occupancies between subjects.</w:t>
+            </w:r>
+          </w:p>
+        </w:tc>
+        <w:tc>
+          <w:tcPr>
+            <w:tcW w:w="3061" w:type="dxa"/>
+          </w:tcPr>
+          <w:p>
+            <w:r>
+              <w:t xml:space="preserve">Currently only one subject, so 1 and 2 should give same output, </w:t>
+            </w:r>
+            <w:r>
+              <w:rPr>
+                <w:color w:val="FF0000"/>
+              </w:rPr>
+              <w:t>will need to revisit when running whole dataset through</w:t>
+            </w:r>
+            <w:r>
+              <w:rPr>
+                <w:color w:val="FF0000"/>
+              </w:rPr>
+              <w:t>, probably still 1</w:t>
+            </w:r>
+          </w:p>
+        </w:tc>
+      </w:tr>
+    </w:tbl>
+    <w:p/>
+    <w:p>
+      <w:pPr>
+        <w:pStyle w:val="Heading3"/>
+      </w:pPr>
+      <w:r>
+        <w:lastRenderedPageBreak/>
+        <w:t>Viterbi Path</w:t>
+      </w:r>
+    </w:p>
+    <w:p>
+      <w:r>
+        <w:t>i.e. hard state time course</w:t>
+      </w:r>
     </w:p>
     <w:sectPr>
       <w:pgSz w:w="11900" w:h="16840"/>
@@ -3436,7 +4021,6 @@
     <w:next w:val="Normal"/>
     <w:link w:val="Heading3Char"/>
     <w:uiPriority w:val="9"/>
-    <w:semiHidden/>
     <w:unhideWhenUsed/>
     <w:qFormat/>
     <w:rsid w:val="00652883"/>
@@ -3643,7 +4227,6 @@
     <w:basedOn w:val="DefaultParagraphFont"/>
     <w:link w:val="Heading3"/>
     <w:uiPriority w:val="9"/>
-    <w:semiHidden/>
     <w:rsid w:val="00652883"/>
     <w:rPr>
       <w:rFonts w:eastAsiaTheme="majorEastAsia" w:cstheme="majorBidi"/>

</xml_diff>

<commit_message>
Updated Steps_DataProcessing and made corresponding changes to formatHmmmarInputs
</commit_message>
<xml_diff>
--- a/Steps_DataProcessing.docx
+++ b/Steps_DataProcessing.docx
@@ -1838,6 +1838,12 @@
               <w:pStyle w:val="ListParagraph"/>
               <w:ind w:left="0"/>
             </w:pPr>
+            <w:r>
+              <w:rPr>
+                <w:color w:val="FF0000"/>
+              </w:rPr>
+              <w:t>@@@</w:t>
+            </w:r>
           </w:p>
         </w:tc>
       </w:tr>
@@ -2018,7 +2024,16 @@
             <w:pPr>
               <w:pStyle w:val="ListParagraph"/>
               <w:ind w:left="0"/>
+              <w:rPr>
+                <w:color w:val="FF0000"/>
+              </w:rPr>
             </w:pPr>
+            <w:r>
+              <w:rPr>
+                <w:color w:val="FF0000"/>
+              </w:rPr>
+              <w:t>@@@</w:t>
+            </w:r>
           </w:p>
         </w:tc>
       </w:tr>
@@ -2314,10 +2329,73 @@
           </w:tcPr>
           <w:p>
             <w:r>
+              <w:t>1</w:t>
+            </w:r>
+          </w:p>
+        </w:tc>
+        <w:tc>
+          <w:tcPr>
+            <w:tcW w:w="2977" w:type="dxa"/>
+          </w:tcPr>
+          <w:p>
+            <w:r>
+              <w:t>Maximum order of the MAR model; if zero, an HMM with Gaussian observations is trained (mandatory, with no default).</w:t>
+            </w:r>
+          </w:p>
+          <w:p/>
+          <w:p>
+            <w:r>
+              <w:t>The order is how many past time points go into the MAR model.</w:t>
+            </w:r>
+          </w:p>
+        </w:tc>
+        <w:tc>
+          <w:tcPr>
+            <w:tcW w:w="3061" w:type="dxa"/>
+          </w:tcPr>
+          <w:p>
+            <w:pPr>
               <w:rPr>
                 <w:color w:val="FF0000"/>
               </w:rPr>
-              <w:t>??</w:t>
+            </w:pPr>
+            <w:r>
+              <w:rPr>
+                <w:color w:val="FF0000"/>
+              </w:rPr>
+              <w:t>1 as per Saurabh, any larger and it becomes “time delayed embedding”</w:t>
+            </w:r>
+          </w:p>
+          <w:p>
+            <w:r>
+              <w:t xml:space="preserve">e.g. </w:t>
+            </w:r>
+            <w:r>
+              <w:t>as fMRI has a slower sampling rate compared to EEG, the order for a MAR fMRI model is recommended to be 1. As EEG has a higher sampling rate compared to fMRI (greater Hz), order needs to be higher for a better fit model (but higher orders risk fitting noise into model).</w:t>
+            </w:r>
+          </w:p>
+        </w:tc>
+      </w:tr>
+      <w:tr>
+        <w:tc>
+          <w:tcPr>
+            <w:tcW w:w="1779" w:type="dxa"/>
+          </w:tcPr>
+          <w:p>
+            <w:proofErr w:type="spellStart"/>
+            <w:r>
+              <w:t>Zeromean</w:t>
+            </w:r>
+            <w:proofErr w:type="spellEnd"/>
+          </w:p>
+        </w:tc>
+        <w:tc>
+          <w:tcPr>
+            <w:tcW w:w="1193" w:type="dxa"/>
+          </w:tcPr>
+          <w:p>
+            <w:r>
+              <w:t>0</w:t>
             </w:r>
           </w:p>
         </w:tc>
@@ -2327,44 +2405,695 @@
           </w:tcPr>
           <w:p>
             <w:r>
-              <w:t>Maximum order of the MAR model; if zero, an HMM with Gaussian observations is trained (mandatory, with no default).</w:t>
-            </w:r>
-          </w:p>
+              <w:t>if 1, the mean of the time series will not be used to drive the states (default to 1 if order is higher than 0, and 0 otherwise).</w:t>
+            </w:r>
+          </w:p>
+        </w:tc>
+        <w:tc>
+          <w:tcPr>
+            <w:tcW w:w="3061" w:type="dxa"/>
+          </w:tcPr>
+          <w:p>
+            <w:r>
+              <w:rPr>
+                <w:color w:val="000000" w:themeColor="text1"/>
+              </w:rPr>
+              <w:t>will default to 1 as order is &gt;=1</w:t>
+            </w:r>
+          </w:p>
+        </w:tc>
+      </w:tr>
+      <w:tr>
+        <w:tc>
+          <w:tcPr>
+            <w:tcW w:w="1779" w:type="dxa"/>
+          </w:tcPr>
+          <w:p>
+            <w:proofErr w:type="spellStart"/>
+            <w:r>
+              <w:t>covtype</w:t>
+            </w:r>
+            <w:proofErr w:type="spellEnd"/>
+          </w:p>
+        </w:tc>
+        <w:tc>
+          <w:tcPr>
+            <w:tcW w:w="1193" w:type="dxa"/>
+          </w:tcPr>
+          <w:p>
+            <w:r>
+              <w:t>full</w:t>
+            </w:r>
+          </w:p>
+        </w:tc>
+        <w:tc>
+          <w:tcPr>
+            <w:tcW w:w="2977" w:type="dxa"/>
+          </w:tcPr>
+          <w:p>
+            <w:r>
+              <w:t>choice of the covariance matrix of the noise; "full" to have a full covariance matrix for each state (with off-diagonal elements different from zero), "</w:t>
+            </w:r>
+            <w:proofErr w:type="spellStart"/>
+            <w:r>
+              <w:t>sharedfull</w:t>
+            </w:r>
+            <w:proofErr w:type="spellEnd"/>
+            <w:r>
+              <w:t>" to have one full covariance matrix for all states, "</w:t>
+            </w:r>
+            <w:proofErr w:type="spellStart"/>
+            <w:r>
+              <w:t>diag</w:t>
+            </w:r>
+            <w:proofErr w:type="spellEnd"/>
+            <w:r>
+              <w:t xml:space="preserve">" to have a diagonal full covariance matrix for each state, and </w:t>
+            </w:r>
+            <w:r>
+              <w:lastRenderedPageBreak/>
+              <w:t>"</w:t>
+            </w:r>
+            <w:proofErr w:type="spellStart"/>
+            <w:r>
+              <w:t>shareddiag</w:t>
+            </w:r>
+            <w:proofErr w:type="spellEnd"/>
+            <w:r>
+              <w:t>" to have one diagonal covariance matrix for all states (default to "full").</w:t>
+            </w:r>
+          </w:p>
+        </w:tc>
+        <w:tc>
+          <w:tcPr>
+            <w:tcW w:w="3061" w:type="dxa"/>
+          </w:tcPr>
+          <w:p>
+            <w:r>
+              <w:rPr>
+                <w:color w:val="FF0000"/>
+              </w:rPr>
+              <w:lastRenderedPageBreak/>
+              <w:t>@@</w:t>
+            </w:r>
+            <w:r>
+              <w:rPr>
+                <w:color w:val="FF0000"/>
+              </w:rPr>
+              <w:t>@</w:t>
+            </w:r>
+          </w:p>
+        </w:tc>
+      </w:tr>
+      <w:tr>
+        <w:tc>
+          <w:tcPr>
+            <w:tcW w:w="1779" w:type="dxa"/>
+          </w:tcPr>
+          <w:p>
+            <w:r>
+              <w:t>standardise</w:t>
+            </w:r>
+          </w:p>
+        </w:tc>
+        <w:tc>
+          <w:tcPr>
+            <w:tcW w:w="1193" w:type="dxa"/>
+          </w:tcPr>
+          <w:p>
+            <w:r>
+              <w:t>0</w:t>
+            </w:r>
+          </w:p>
+        </w:tc>
+        <w:tc>
+          <w:tcPr>
+            <w:tcW w:w="2977" w:type="dxa"/>
+          </w:tcPr>
+          <w:p>
+            <w:r>
+              <w:t>whether or not to standardise each subject/trial such that each channel has mean equal to zero and standard deviation equal to one (default 1).</w:t>
+            </w:r>
+          </w:p>
+        </w:tc>
+        <w:tc>
+          <w:tcPr>
+            <w:tcW w:w="3061" w:type="dxa"/>
+          </w:tcPr>
+          <w:p>
+            <w:r>
+              <w:t>Standardised in pre-parcellation</w:t>
+            </w:r>
+          </w:p>
+        </w:tc>
+      </w:tr>
+      <w:tr>
+        <w:tc>
+          <w:tcPr>
+            <w:tcW w:w="1779" w:type="dxa"/>
+          </w:tcPr>
+          <w:p>
+            <w:proofErr w:type="spellStart"/>
+            <w:r>
+              <w:t>standardise_pc</w:t>
+            </w:r>
+            <w:proofErr w:type="spellEnd"/>
+          </w:p>
+        </w:tc>
+        <w:tc>
+          <w:tcPr>
+            <w:tcW w:w="1193" w:type="dxa"/>
+          </w:tcPr>
+          <w:p>
+            <w:r>
+              <w:t>X</w:t>
+            </w:r>
+          </w:p>
+        </w:tc>
+        <w:tc>
+          <w:tcPr>
+            <w:tcW w:w="2977" w:type="dxa"/>
+          </w:tcPr>
+          <w:p>
+            <w:r>
+              <w:t xml:space="preserve">whether or not to standardise each subject/trial such that each principal component (if PCA has been applied by setting </w:t>
+            </w:r>
+            <w:proofErr w:type="spellStart"/>
+            <w:r>
+              <w:t>options.pca</w:t>
+            </w:r>
+            <w:proofErr w:type="spellEnd"/>
+            <w:r>
+              <w:t>) has mean equal to zero and standard deviation equal to one (default 0).</w:t>
+            </w:r>
+          </w:p>
+        </w:tc>
+        <w:tc>
+          <w:tcPr>
+            <w:tcW w:w="3061" w:type="dxa"/>
+          </w:tcPr>
           <w:p/>
-          <w:p>
-            <w:r>
-              <w:t>The order is how many past time points go into the MAR model.</w:t>
-            </w:r>
-          </w:p>
+        </w:tc>
+      </w:tr>
+      <w:tr>
+        <w:tc>
+          <w:tcPr>
+            <w:tcW w:w="1779" w:type="dxa"/>
+          </w:tcPr>
+          <w:p>
+            <w:r>
+              <w:t>verbose</w:t>
+            </w:r>
+          </w:p>
+        </w:tc>
+        <w:tc>
+          <w:tcPr>
+            <w:tcW w:w="1193" w:type="dxa"/>
+          </w:tcPr>
+          <w:p>
+            <w:r>
+              <w:t>1</w:t>
+            </w:r>
+          </w:p>
+        </w:tc>
+        <w:tc>
+          <w:tcPr>
+            <w:tcW w:w="2977" w:type="dxa"/>
+          </w:tcPr>
+          <w:p/>
         </w:tc>
         <w:tc>
           <w:tcPr>
             <w:tcW w:w="3061" w:type="dxa"/>
           </w:tcPr>
-          <w:p>
-            <w:r>
-              <w:rPr>
-                <w:color w:val="FF0000"/>
-              </w:rPr>
-              <w:t>@@@</w:t>
-            </w:r>
-            <w:r>
-              <w:rPr>
-                <w:color w:val="FF0000"/>
-              </w:rPr>
-              <w:t xml:space="preserve"> needs to be </w:t>
+          <w:p/>
+        </w:tc>
+      </w:tr>
+      <w:tr>
+        <w:tc>
+          <w:tcPr>
+            <w:tcW w:w="1779" w:type="dxa"/>
+          </w:tcPr>
+          <w:p>
+            <w:r>
+              <w:t>Fs</w:t>
+            </w:r>
+          </w:p>
+        </w:tc>
+        <w:tc>
+          <w:tcPr>
+            <w:tcW w:w="1193" w:type="dxa"/>
+          </w:tcPr>
+          <w:p>
+            <w:r>
+              <w:t>1/0.8</w:t>
+            </w:r>
+          </w:p>
+        </w:tc>
+        <w:tc>
+          <w:tcPr>
+            <w:tcW w:w="2977" w:type="dxa"/>
+          </w:tcPr>
+          <w:p>
+            <w:r>
+              <w:t xml:space="preserve">Sampling frequency </w:t>
+            </w:r>
+            <w:r>
+              <w:t>Fs is 1/0.8 (frequency is how many pictures per sec)</w:t>
+            </w:r>
+          </w:p>
+        </w:tc>
+        <w:tc>
+          <w:tcPr>
+            <w:tcW w:w="3061" w:type="dxa"/>
+          </w:tcPr>
+          <w:p/>
+        </w:tc>
+      </w:tr>
+      <w:tr>
+        <w:tc>
+          <w:tcPr>
+            <w:tcW w:w="1779" w:type="dxa"/>
+          </w:tcPr>
+          <w:p>
+            <w:proofErr w:type="spellStart"/>
+            <w:r>
+              <w:t>DirichletDiag</w:t>
+            </w:r>
+            <w:proofErr w:type="spellEnd"/>
+          </w:p>
+        </w:tc>
+        <w:tc>
+          <w:tcPr>
+            <w:tcW w:w="1193" w:type="dxa"/>
+          </w:tcPr>
+          <w:p>
+            <w:r>
+              <w:t>X</w:t>
+            </w:r>
+          </w:p>
+        </w:tc>
+        <w:tc>
+          <w:tcPr>
+            <w:tcW w:w="2977" w:type="dxa"/>
+          </w:tcPr>
+          <w:p>
+            <w:r>
+              <w:t xml:space="preserve">Makes states </w:t>
+            </w:r>
+            <w:proofErr w:type="gramStart"/>
+            <w:r>
+              <w:t>more sticky</w:t>
+            </w:r>
+            <w:proofErr w:type="gramEnd"/>
+            <w:r>
+              <w:t>. V</w:t>
+            </w:r>
+            <w:r>
+              <w:t xml:space="preserve">alue of the diagonal of the prior of the transition probability matrix; the higher, the more persistent the states will be (default to 10). Note that this value is relative; the prior competes with the data, in such a way that if we have very long time series, </w:t>
+            </w:r>
+            <w:proofErr w:type="spellStart"/>
+            <w:r>
+              <w:t>DirichletDiag</w:t>
+            </w:r>
+            <w:proofErr w:type="spellEnd"/>
+            <w:r>
+              <w:t xml:space="preserve"> will have an irrelevant effect unless is set to a very big value.</w:t>
+            </w:r>
+          </w:p>
+        </w:tc>
+        <w:tc>
+          <w:tcPr>
+            <w:tcW w:w="3061" w:type="dxa"/>
+          </w:tcPr>
+          <w:p/>
+        </w:tc>
+      </w:tr>
+      <w:tr>
+        <w:tc>
+          <w:tcPr>
+            <w:tcW w:w="1779" w:type="dxa"/>
+          </w:tcPr>
+          <w:p>
+            <w:proofErr w:type="spellStart"/>
+            <w:r>
+              <w:t>c</w:t>
+            </w:r>
+            <w:r>
+              <w:t>yc</w:t>
+            </w:r>
+            <w:proofErr w:type="spellEnd"/>
+          </w:p>
+        </w:tc>
+        <w:tc>
+          <w:tcPr>
+            <w:tcW w:w="1193" w:type="dxa"/>
+          </w:tcPr>
+          <w:p>
+            <w:r>
+              <w:t>300</w:t>
+            </w:r>
+          </w:p>
+        </w:tc>
+        <w:tc>
+          <w:tcPr>
+            <w:tcW w:w="2977" w:type="dxa"/>
+          </w:tcPr>
+          <w:p>
+            <w:r>
+              <w:t xml:space="preserve">maximum number of variational inference cycles. The algorithm with stop earlier if </w:t>
+            </w:r>
+            <w:proofErr w:type="spellStart"/>
+            <w:r>
+              <w:t>tol</w:t>
+            </w:r>
+            <w:proofErr w:type="spellEnd"/>
+            <w:r>
+              <w:t xml:space="preserve"> is reached. (Default to 1000).</w:t>
+            </w:r>
+          </w:p>
+        </w:tc>
+        <w:tc>
+          <w:tcPr>
+            <w:tcW w:w="3061" w:type="dxa"/>
+          </w:tcPr>
+          <w:p>
+            <w:r>
+              <w:t xml:space="preserve">Saurabh </w:t>
+            </w:r>
+            <w:proofErr w:type="gramStart"/>
+            <w:r>
+              <w:t>recommends:</w:t>
+            </w:r>
+            <w:proofErr w:type="gramEnd"/>
+            <w:r>
+              <w:t xml:space="preserve"> 300</w:t>
+            </w:r>
+          </w:p>
+        </w:tc>
+      </w:tr>
+      <w:tr>
+        <w:tc>
+          <w:tcPr>
+            <w:tcW w:w="1779" w:type="dxa"/>
+          </w:tcPr>
+          <w:p>
+            <w:proofErr w:type="spellStart"/>
+            <w:r>
+              <w:t>initrep</w:t>
+            </w:r>
+            <w:proofErr w:type="spellEnd"/>
+          </w:p>
+        </w:tc>
+        <w:tc>
+          <w:tcPr>
+            <w:tcW w:w="1193" w:type="dxa"/>
+          </w:tcPr>
+          <w:p>
+            <w:r>
+              <w:t>10</w:t>
+            </w:r>
+          </w:p>
+        </w:tc>
+        <w:tc>
+          <w:tcPr>
+            <w:tcW w:w="2977" w:type="dxa"/>
+          </w:tcPr>
+          <w:p>
+            <w:r>
+              <w:t xml:space="preserve">number of repetitions of the initialisation </w:t>
+            </w:r>
+            <w:r>
+              <w:lastRenderedPageBreak/>
+              <w:t>algorithm, out of which the best will be used as a starting point for the variational inference (default to 5).</w:t>
+            </w:r>
+          </w:p>
+        </w:tc>
+        <w:tc>
+          <w:tcPr>
+            <w:tcW w:w="3061" w:type="dxa"/>
+          </w:tcPr>
+          <w:p/>
+          <w:p>
+            <w:r>
+              <w:t xml:space="preserve">Saurabh </w:t>
+            </w:r>
+            <w:proofErr w:type="gramStart"/>
+            <w:r>
+              <w:t>recommends:</w:t>
+            </w:r>
+            <w:proofErr w:type="gramEnd"/>
+            <w:r>
+              <w:t xml:space="preserve"> 10</w:t>
+            </w:r>
+          </w:p>
+        </w:tc>
+      </w:tr>
+      <w:tr>
+        <w:tc>
+          <w:tcPr>
+            <w:tcW w:w="1779" w:type="dxa"/>
+          </w:tcPr>
+          <w:p>
+            <w:proofErr w:type="spellStart"/>
+            <w:r>
+              <w:t>initcyc</w:t>
+            </w:r>
+            <w:proofErr w:type="spellEnd"/>
+          </w:p>
+        </w:tc>
+        <w:tc>
+          <w:tcPr>
+            <w:tcW w:w="1193" w:type="dxa"/>
+          </w:tcPr>
+          <w:p>
+            <w:r>
+              <w:t>10</w:t>
+            </w:r>
+          </w:p>
+        </w:tc>
+        <w:tc>
+          <w:tcPr>
+            <w:tcW w:w="2977" w:type="dxa"/>
+          </w:tcPr>
+          <w:p>
+            <w:r>
+              <w:t>maximum number of optimisation cycles in the initialisation algorithm, per repetition (default is 25).</w:t>
+            </w:r>
+          </w:p>
+        </w:tc>
+        <w:tc>
+          <w:tcPr>
+            <w:tcW w:w="3061" w:type="dxa"/>
+          </w:tcPr>
+          <w:p/>
+          <w:p>
+            <w:r>
+              <w:t xml:space="preserve">Saurabh </w:t>
+            </w:r>
+            <w:proofErr w:type="gramStart"/>
+            <w:r>
+              <w:t>recommends:</w:t>
+            </w:r>
+            <w:proofErr w:type="gramEnd"/>
+            <w:r>
+              <w:t xml:space="preserve"> 10</w:t>
+            </w:r>
+          </w:p>
+        </w:tc>
+      </w:tr>
+      <w:tr>
+        <w:tc>
+          <w:tcPr>
+            <w:tcW w:w="1779" w:type="dxa"/>
+          </w:tcPr>
+          <w:p>
+            <w:proofErr w:type="spellStart"/>
+            <w:r>
+              <w:t>pca</w:t>
+            </w:r>
+            <w:proofErr w:type="spellEnd"/>
+          </w:p>
+        </w:tc>
+        <w:tc>
+          <w:tcPr>
+            <w:tcW w:w="1193" w:type="dxa"/>
+          </w:tcPr>
+          <w:p>
+            <w:r>
+              <w:t>X</w:t>
+            </w:r>
+          </w:p>
+        </w:tc>
+        <w:tc>
+          <w:tcPr>
+            <w:tcW w:w="2977" w:type="dxa"/>
+          </w:tcPr>
+          <w:p>
+            <w:r>
+              <w:t>Dimensionality reduction form initial number to number specified</w:t>
+            </w:r>
+          </w:p>
+        </w:tc>
+        <w:tc>
+          <w:tcPr>
+            <w:tcW w:w="3061" w:type="dxa"/>
+          </w:tcPr>
+          <w:p/>
+        </w:tc>
+      </w:tr>
+      <w:tr>
+        <w:tc>
+          <w:tcPr>
+            <w:tcW w:w="1779" w:type="dxa"/>
+          </w:tcPr>
+          <w:p>
+            <w:proofErr w:type="spellStart"/>
+            <w:r>
+              <w:t>timelag</w:t>
+            </w:r>
+            <w:proofErr w:type="spellEnd"/>
+          </w:p>
+        </w:tc>
+        <w:tc>
+          <w:tcPr>
+            <w:tcW w:w="1193" w:type="dxa"/>
+          </w:tcPr>
+          <w:p>
+            <w:r>
+              <w:t>X</w:t>
+            </w:r>
+          </w:p>
+        </w:tc>
+        <w:tc>
+          <w:tcPr>
+            <w:tcW w:w="2977" w:type="dxa"/>
+          </w:tcPr>
+          <w:p>
+            <w:r>
+              <w:t xml:space="preserve">the lapse between lags; for example, </w:t>
+            </w:r>
+            <w:proofErr w:type="spellStart"/>
+            <w:r>
+              <w:t>timelag</w:t>
+            </w:r>
+            <w:proofErr w:type="spellEnd"/>
+            <w:r>
+              <w:t xml:space="preserve">==2 skips one sample for each sample that is taken, </w:t>
+            </w:r>
+            <w:proofErr w:type="spellStart"/>
+            <w:r>
+              <w:t>time_lag</w:t>
+            </w:r>
+            <w:proofErr w:type="spellEnd"/>
+            <w:r>
+              <w:t>=3 skips 2, etc (default to 1).</w:t>
+            </w:r>
+          </w:p>
+        </w:tc>
+        <w:tc>
+          <w:tcPr>
+            <w:tcW w:w="3061" w:type="dxa"/>
+          </w:tcPr>
+          <w:p/>
+        </w:tc>
+      </w:tr>
+      <w:tr>
+        <w:tc>
+          <w:tcPr>
+            <w:tcW w:w="1779" w:type="dxa"/>
+          </w:tcPr>
+          <w:p>
+            <w:proofErr w:type="spellStart"/>
+            <w:r>
+              <w:t>exptimelag</w:t>
+            </w:r>
+            <w:proofErr w:type="spellEnd"/>
+          </w:p>
+        </w:tc>
+        <w:tc>
+          <w:tcPr>
+            <w:tcW w:w="1193" w:type="dxa"/>
+          </w:tcPr>
+          <w:p>
+            <w:r>
+              <w:t>X</w:t>
+            </w:r>
+          </w:p>
+        </w:tc>
+        <w:tc>
+          <w:tcPr>
+            <w:tcW w:w="2977" w:type="dxa"/>
+          </w:tcPr>
+          <w:p>
+            <w:r>
+              <w:t>base for the exponential spacing of regressor samples. Samples are spaced by round(</w:t>
+            </w:r>
+            <w:proofErr w:type="spellStart"/>
+            <w:r>
+              <w:t>exptimelags^n</w:t>
+            </w:r>
+            <w:proofErr w:type="spellEnd"/>
+            <w:r>
+              <w:t xml:space="preserve">) with n=0,1,2, never going further in the past than indicated by order. To check which past samples will be used, use the function </w:t>
             </w:r>
             <w:proofErr w:type="spellStart"/>
             <w:proofErr w:type="gramStart"/>
             <w:r>
-              <w:rPr>
-                <w:color w:val="FF0000"/>
-              </w:rPr>
-              <w:t>non zero</w:t>
+              <w:t>formorders</w:t>
             </w:r>
             <w:proofErr w:type="spellEnd"/>
+            <w:r>
+              <w:t>(</w:t>
+            </w:r>
             <w:proofErr w:type="gramEnd"/>
-          </w:p>
+            <w:r>
+              <w:t xml:space="preserve">); for finding out which value of </w:t>
+            </w:r>
+            <w:proofErr w:type="spellStart"/>
+            <w:r>
+              <w:t>exptimelag</w:t>
+            </w:r>
+            <w:proofErr w:type="spellEnd"/>
+            <w:r>
+              <w:t xml:space="preserve"> is needed to cover until certain frequency using a given number of lags, use </w:t>
+            </w:r>
+            <w:proofErr w:type="spellStart"/>
+            <w:proofErr w:type="gramStart"/>
+            <w:r>
+              <w:t>higherorder</w:t>
+            </w:r>
+            <w:proofErr w:type="spellEnd"/>
+            <w:r>
+              <w:t>(</w:t>
+            </w:r>
+            <w:proofErr w:type="gramEnd"/>
+            <w:r>
+              <w:t xml:space="preserve">). If a value for </w:t>
+            </w:r>
+            <w:proofErr w:type="spellStart"/>
+            <w:r>
+              <w:t>exptimelag</w:t>
+            </w:r>
+            <w:proofErr w:type="spellEnd"/>
+            <w:r>
+              <w:t xml:space="preserve"> higher than 1 is specified, then </w:t>
+            </w:r>
+            <w:proofErr w:type="spellStart"/>
+            <w:r>
+              <w:t>timelag</w:t>
+            </w:r>
+            <w:proofErr w:type="spellEnd"/>
+            <w:r>
+              <w:t xml:space="preserve"> is ignored.</w:t>
+            </w:r>
+          </w:p>
+        </w:tc>
+        <w:tc>
+          <w:tcPr>
+            <w:tcW w:w="3061" w:type="dxa"/>
+          </w:tcPr>
+          <w:p/>
         </w:tc>
       </w:tr>
       <w:tr>
@@ -2375,7 +3104,7 @@
           <w:p>
             <w:proofErr w:type="spellStart"/>
             <w:r>
-              <w:t>Zeromean</w:t>
+              <w:t>orderoffset</w:t>
             </w:r>
             <w:proofErr w:type="spellEnd"/>
           </w:p>
@@ -2386,7 +3115,7 @@
           </w:tcPr>
           <w:p>
             <w:r>
-              <w:t>0</w:t>
+              <w:t>X</w:t>
             </w:r>
           </w:p>
         </w:tc>
@@ -2396,717 +3125,35 @@
           </w:tcPr>
           <w:p>
             <w:r>
-              <w:t>if 1, the mean of the time series will not be used to drive the states (default to 1 if order is higher than 0, and 0 otherwise).</w:t>
-            </w:r>
-          </w:p>
-        </w:tc>
-        <w:tc>
-          <w:tcPr>
-            <w:tcW w:w="3061" w:type="dxa"/>
-          </w:tcPr>
-          <w:p>
-            <w:r>
-              <w:rPr>
-                <w:color w:val="FF0000"/>
-              </w:rPr>
-              <w:t>will default to 1 as order is &gt;=1</w:t>
-            </w:r>
-          </w:p>
-        </w:tc>
-      </w:tr>
-      <w:tr>
-        <w:tc>
-          <w:tcPr>
-            <w:tcW w:w="1779" w:type="dxa"/>
-          </w:tcPr>
-          <w:p>
+              <w:t xml:space="preserve">offset to set the starting lag. For example, assuming order==4 and </w:t>
+            </w:r>
             <w:proofErr w:type="spellStart"/>
             <w:r>
-              <w:t>covtype</w:t>
+              <w:t>timelag</w:t>
             </w:r>
             <w:proofErr w:type="spellEnd"/>
-          </w:p>
-        </w:tc>
-        <w:tc>
-          <w:tcPr>
-            <w:tcW w:w="1193" w:type="dxa"/>
-          </w:tcPr>
-          <w:p>
-            <w:r>
-              <w:t>full</w:t>
-            </w:r>
-          </w:p>
-        </w:tc>
-        <w:tc>
-          <w:tcPr>
-            <w:tcW w:w="2977" w:type="dxa"/>
-          </w:tcPr>
-          <w:p>
-            <w:r>
-              <w:t>choice of the covariance matrix of the noise; "full" to have a full covariance matrix for each state (with off-diagonal elements different from zero), "</w:t>
+            <w:r>
+              <w:t xml:space="preserve">==1, we will use lags {1,2,3,4} for </w:t>
             </w:r>
             <w:proofErr w:type="spellStart"/>
             <w:r>
-              <w:t>sharedfull</w:t>
+              <w:t>orderoffset</w:t>
             </w:r>
             <w:proofErr w:type="spellEnd"/>
             <w:r>
-              <w:t>" to have one full covariance matrix for all states, "</w:t>
+              <w:t xml:space="preserve">=0, or lags {3,4} for </w:t>
             </w:r>
             <w:proofErr w:type="spellStart"/>
             <w:r>
-              <w:t>diag</w:t>
+              <w:t>orderoffset</w:t>
             </w:r>
             <w:proofErr w:type="spellEnd"/>
             <w:r>
-              <w:t>" to have a diagonal full covariance matrix for each state, and "</w:t>
-            </w:r>
-            <w:proofErr w:type="spellStart"/>
-            <w:r>
-              <w:t>shareddiag</w:t>
-            </w:r>
-            <w:proofErr w:type="spellEnd"/>
-            <w:r>
-              <w:t>" to have one diagonal covariance matrix for all states (default to "full").</w:t>
-            </w:r>
-          </w:p>
-        </w:tc>
-        <w:tc>
-          <w:tcPr>
-            <w:tcW w:w="3061" w:type="dxa"/>
-          </w:tcPr>
-          <w:p>
-            <w:r>
-              <w:rPr>
-                <w:color w:val="FF0000"/>
-              </w:rPr>
-              <w:t>@@</w:t>
-            </w:r>
-            <w:r>
-              <w:rPr>
-                <w:color w:val="FF0000"/>
-              </w:rPr>
-              <w:t>@</w:t>
-            </w:r>
-          </w:p>
-        </w:tc>
-      </w:tr>
-      <w:tr>
-        <w:tc>
-          <w:tcPr>
-            <w:tcW w:w="1779" w:type="dxa"/>
-          </w:tcPr>
-          <w:p>
+              <w:t xml:space="preserve">==2. This parameter becomes </w:t>
+            </w:r>
             <w:r>
               <w:lastRenderedPageBreak/>
-              <w:t>standardise</w:t>
-            </w:r>
-          </w:p>
-        </w:tc>
-        <w:tc>
-          <w:tcPr>
-            <w:tcW w:w="1193" w:type="dxa"/>
-          </w:tcPr>
-          <w:p>
-            <w:r>
-              <w:t>0</w:t>
-            </w:r>
-          </w:p>
-        </w:tc>
-        <w:tc>
-          <w:tcPr>
-            <w:tcW w:w="2977" w:type="dxa"/>
-          </w:tcPr>
-          <w:p>
-            <w:r>
-              <w:t>whether or not to standardise each subject/trial such that each channel has mean equal to zero and standard deviation equal to one (default 1).</w:t>
-            </w:r>
-          </w:p>
-        </w:tc>
-        <w:tc>
-          <w:tcPr>
-            <w:tcW w:w="3061" w:type="dxa"/>
-          </w:tcPr>
-          <w:p>
-            <w:r>
-              <w:t>Standardised in pre-parcellation</w:t>
-            </w:r>
-          </w:p>
-        </w:tc>
-      </w:tr>
-      <w:tr>
-        <w:tc>
-          <w:tcPr>
-            <w:tcW w:w="1779" w:type="dxa"/>
-          </w:tcPr>
-          <w:p>
-            <w:proofErr w:type="spellStart"/>
-            <w:r>
-              <w:t>standardise_pc</w:t>
-            </w:r>
-            <w:proofErr w:type="spellEnd"/>
-          </w:p>
-        </w:tc>
-        <w:tc>
-          <w:tcPr>
-            <w:tcW w:w="1193" w:type="dxa"/>
-          </w:tcPr>
-          <w:p>
-            <w:r>
-              <w:t>X</w:t>
-            </w:r>
-          </w:p>
-        </w:tc>
-        <w:tc>
-          <w:tcPr>
-            <w:tcW w:w="2977" w:type="dxa"/>
-          </w:tcPr>
-          <w:p>
-            <w:r>
-              <w:t xml:space="preserve">whether or not to standardise each subject/trial such that each principal component (if PCA has been applied by setting </w:t>
-            </w:r>
-            <w:proofErr w:type="spellStart"/>
-            <w:r>
-              <w:t>options.pca</w:t>
-            </w:r>
-            <w:proofErr w:type="spellEnd"/>
-            <w:r>
-              <w:t>) has mean equal to zero and standard deviation equal to one (default 0).</w:t>
-            </w:r>
-          </w:p>
-        </w:tc>
-        <w:tc>
-          <w:tcPr>
-            <w:tcW w:w="3061" w:type="dxa"/>
-          </w:tcPr>
-          <w:p/>
-        </w:tc>
-      </w:tr>
-      <w:tr>
-        <w:tc>
-          <w:tcPr>
-            <w:tcW w:w="1779" w:type="dxa"/>
-          </w:tcPr>
-          <w:p>
-            <w:r>
-              <w:t>verbose</w:t>
-            </w:r>
-          </w:p>
-        </w:tc>
-        <w:tc>
-          <w:tcPr>
-            <w:tcW w:w="1193" w:type="dxa"/>
-          </w:tcPr>
-          <w:p>
-            <w:r>
-              <w:t>1</w:t>
-            </w:r>
-          </w:p>
-        </w:tc>
-        <w:tc>
-          <w:tcPr>
-            <w:tcW w:w="2977" w:type="dxa"/>
-          </w:tcPr>
-          <w:p/>
-        </w:tc>
-        <w:tc>
-          <w:tcPr>
-            <w:tcW w:w="3061" w:type="dxa"/>
-          </w:tcPr>
-          <w:p/>
-        </w:tc>
-      </w:tr>
-      <w:tr>
-        <w:tc>
-          <w:tcPr>
-            <w:tcW w:w="1779" w:type="dxa"/>
-          </w:tcPr>
-          <w:p>
-            <w:r>
-              <w:t>Fs</w:t>
-            </w:r>
-          </w:p>
-        </w:tc>
-        <w:tc>
-          <w:tcPr>
-            <w:tcW w:w="1193" w:type="dxa"/>
-          </w:tcPr>
-          <w:p>
-            <w:r>
-              <w:t>1/0.8</w:t>
-            </w:r>
-          </w:p>
-        </w:tc>
-        <w:tc>
-          <w:tcPr>
-            <w:tcW w:w="2977" w:type="dxa"/>
-          </w:tcPr>
-          <w:p>
-            <w:r>
-              <w:t xml:space="preserve">Sampling frequency </w:t>
-            </w:r>
-            <w:r>
-              <w:t>Fs is 1/0.8 (frequency is how many pictures per sec)</w:t>
-            </w:r>
-          </w:p>
-        </w:tc>
-        <w:tc>
-          <w:tcPr>
-            <w:tcW w:w="3061" w:type="dxa"/>
-          </w:tcPr>
-          <w:p/>
-        </w:tc>
-      </w:tr>
-      <w:tr>
-        <w:tc>
-          <w:tcPr>
-            <w:tcW w:w="1779" w:type="dxa"/>
-          </w:tcPr>
-          <w:p>
-            <w:proofErr w:type="spellStart"/>
-            <w:r>
-              <w:t>DirichletDiag</w:t>
-            </w:r>
-            <w:proofErr w:type="spellEnd"/>
-          </w:p>
-        </w:tc>
-        <w:tc>
-          <w:tcPr>
-            <w:tcW w:w="1193" w:type="dxa"/>
-          </w:tcPr>
-          <w:p>
-            <w:r>
-              <w:t>X</w:t>
-            </w:r>
-          </w:p>
-        </w:tc>
-        <w:tc>
-          <w:tcPr>
-            <w:tcW w:w="2977" w:type="dxa"/>
-          </w:tcPr>
-          <w:p>
-            <w:r>
-              <w:t xml:space="preserve">Makes states </w:t>
-            </w:r>
-            <w:proofErr w:type="gramStart"/>
-            <w:r>
-              <w:t>more sticky</w:t>
-            </w:r>
-            <w:proofErr w:type="gramEnd"/>
-            <w:r>
-              <w:t>. V</w:t>
-            </w:r>
-            <w:r>
-              <w:t xml:space="preserve">alue of the diagonal of the prior of the transition probability matrix; the higher, the more persistent the states will be (default to 10). Note that this value is relative; the prior competes with the data, in such a way that if we have very long time series, </w:t>
-            </w:r>
-            <w:proofErr w:type="spellStart"/>
-            <w:r>
-              <w:t>DirichletDiag</w:t>
-            </w:r>
-            <w:proofErr w:type="spellEnd"/>
-            <w:r>
-              <w:t xml:space="preserve"> will have an irrelevant effect unless is set to a very big value.</w:t>
-            </w:r>
-          </w:p>
-        </w:tc>
-        <w:tc>
-          <w:tcPr>
-            <w:tcW w:w="3061" w:type="dxa"/>
-          </w:tcPr>
-          <w:p/>
-        </w:tc>
-      </w:tr>
-      <w:tr>
-        <w:tc>
-          <w:tcPr>
-            <w:tcW w:w="1779" w:type="dxa"/>
-          </w:tcPr>
-          <w:p>
-            <w:proofErr w:type="spellStart"/>
-            <w:r>
-              <w:t>c</w:t>
-            </w:r>
-            <w:r>
-              <w:t>yc</w:t>
-            </w:r>
-            <w:proofErr w:type="spellEnd"/>
-          </w:p>
-        </w:tc>
-        <w:tc>
-          <w:tcPr>
-            <w:tcW w:w="1193" w:type="dxa"/>
-          </w:tcPr>
-          <w:p>
-            <w:r>
-              <w:t>?</w:t>
-            </w:r>
-          </w:p>
-        </w:tc>
-        <w:tc>
-          <w:tcPr>
-            <w:tcW w:w="2977" w:type="dxa"/>
-          </w:tcPr>
-          <w:p>
-            <w:r>
-              <w:t xml:space="preserve">maximum number of variational inference cycles. The algorithm with stop earlier if </w:t>
-            </w:r>
-            <w:proofErr w:type="spellStart"/>
-            <w:r>
-              <w:t>tol</w:t>
-            </w:r>
-            <w:proofErr w:type="spellEnd"/>
-            <w:r>
-              <w:t xml:space="preserve"> is reached. (Default to 1000).</w:t>
-            </w:r>
-          </w:p>
-        </w:tc>
-        <w:tc>
-          <w:tcPr>
-            <w:tcW w:w="3061" w:type="dxa"/>
-          </w:tcPr>
-          <w:p>
-            <w:r>
-              <w:t>@@</w:t>
-            </w:r>
-          </w:p>
-        </w:tc>
-      </w:tr>
-      <w:tr>
-        <w:tc>
-          <w:tcPr>
-            <w:tcW w:w="1779" w:type="dxa"/>
-          </w:tcPr>
-          <w:p>
-            <w:proofErr w:type="spellStart"/>
-            <w:r>
-              <w:t>initrep</w:t>
-            </w:r>
-            <w:proofErr w:type="spellEnd"/>
-          </w:p>
-        </w:tc>
-        <w:tc>
-          <w:tcPr>
-            <w:tcW w:w="1193" w:type="dxa"/>
-          </w:tcPr>
-          <w:p>
-            <w:r>
-              <w:t>?</w:t>
-            </w:r>
-          </w:p>
-        </w:tc>
-        <w:tc>
-          <w:tcPr>
-            <w:tcW w:w="2977" w:type="dxa"/>
-          </w:tcPr>
-          <w:p>
-            <w:r>
-              <w:t xml:space="preserve">number of repetitions of the initialisation algorithm, out of which the best will be used as a starting point for the </w:t>
-            </w:r>
-            <w:r>
-              <w:lastRenderedPageBreak/>
-              <w:t>variational inference (default to 5).</w:t>
-            </w:r>
-          </w:p>
-        </w:tc>
-        <w:tc>
-          <w:tcPr>
-            <w:tcW w:w="3061" w:type="dxa"/>
-          </w:tcPr>
-          <w:p/>
-        </w:tc>
-      </w:tr>
-      <w:tr>
-        <w:tc>
-          <w:tcPr>
-            <w:tcW w:w="1779" w:type="dxa"/>
-          </w:tcPr>
-          <w:p>
-            <w:proofErr w:type="spellStart"/>
-            <w:r>
-              <w:t>initcyc</w:t>
-            </w:r>
-            <w:proofErr w:type="spellEnd"/>
-          </w:p>
-        </w:tc>
-        <w:tc>
-          <w:tcPr>
-            <w:tcW w:w="1193" w:type="dxa"/>
-          </w:tcPr>
-          <w:p>
-            <w:r>
-              <w:t>?</w:t>
-            </w:r>
-          </w:p>
-        </w:tc>
-        <w:tc>
-          <w:tcPr>
-            <w:tcW w:w="2977" w:type="dxa"/>
-          </w:tcPr>
-          <w:p>
-            <w:r>
-              <w:t>maximum number of optimisation cycles in the initialisation algorithm, per repetition (default is 25).</w:t>
-            </w:r>
-          </w:p>
-        </w:tc>
-        <w:tc>
-          <w:tcPr>
-            <w:tcW w:w="3061" w:type="dxa"/>
-          </w:tcPr>
-          <w:p/>
-        </w:tc>
-      </w:tr>
-      <w:tr>
-        <w:tc>
-          <w:tcPr>
-            <w:tcW w:w="1779" w:type="dxa"/>
-          </w:tcPr>
-          <w:p>
-            <w:proofErr w:type="spellStart"/>
-            <w:r>
-              <w:t>pca</w:t>
-            </w:r>
-            <w:proofErr w:type="spellEnd"/>
-          </w:p>
-        </w:tc>
-        <w:tc>
-          <w:tcPr>
-            <w:tcW w:w="1193" w:type="dxa"/>
-          </w:tcPr>
-          <w:p>
-            <w:r>
-              <w:t>X</w:t>
-            </w:r>
-          </w:p>
-        </w:tc>
-        <w:tc>
-          <w:tcPr>
-            <w:tcW w:w="2977" w:type="dxa"/>
-          </w:tcPr>
-          <w:p>
-            <w:r>
-              <w:t>Dimensionality reduction form initial number to number specified</w:t>
-            </w:r>
-          </w:p>
-        </w:tc>
-        <w:tc>
-          <w:tcPr>
-            <w:tcW w:w="3061" w:type="dxa"/>
-          </w:tcPr>
-          <w:p/>
-        </w:tc>
-      </w:tr>
-      <w:tr>
-        <w:tc>
-          <w:tcPr>
-            <w:tcW w:w="1779" w:type="dxa"/>
-          </w:tcPr>
-          <w:p>
-            <w:proofErr w:type="spellStart"/>
-            <w:r>
-              <w:t>timelag</w:t>
-            </w:r>
-            <w:proofErr w:type="spellEnd"/>
-          </w:p>
-        </w:tc>
-        <w:tc>
-          <w:tcPr>
-            <w:tcW w:w="1193" w:type="dxa"/>
-          </w:tcPr>
-          <w:p>
-            <w:r>
-              <w:t>X</w:t>
-            </w:r>
-          </w:p>
-        </w:tc>
-        <w:tc>
-          <w:tcPr>
-            <w:tcW w:w="2977" w:type="dxa"/>
-          </w:tcPr>
-          <w:p>
-            <w:r>
-              <w:t xml:space="preserve">the lapse between lags; for example, </w:t>
-            </w:r>
-            <w:proofErr w:type="spellStart"/>
-            <w:r>
-              <w:t>timelag</w:t>
-            </w:r>
-            <w:proofErr w:type="spellEnd"/>
-            <w:r>
-              <w:t xml:space="preserve">==2 skips one sample for each sample that is taken, </w:t>
-            </w:r>
-            <w:proofErr w:type="spellStart"/>
-            <w:r>
-              <w:t>time_lag</w:t>
-            </w:r>
-            <w:proofErr w:type="spellEnd"/>
-            <w:r>
-              <w:t>=3 skips 2, etc (default to 1).</w:t>
-            </w:r>
-          </w:p>
-        </w:tc>
-        <w:tc>
-          <w:tcPr>
-            <w:tcW w:w="3061" w:type="dxa"/>
-          </w:tcPr>
-          <w:p/>
-        </w:tc>
-      </w:tr>
-      <w:tr>
-        <w:tc>
-          <w:tcPr>
-            <w:tcW w:w="1779" w:type="dxa"/>
-          </w:tcPr>
-          <w:p>
-            <w:proofErr w:type="spellStart"/>
-            <w:r>
-              <w:t>exptimelag</w:t>
-            </w:r>
-            <w:proofErr w:type="spellEnd"/>
-          </w:p>
-        </w:tc>
-        <w:tc>
-          <w:tcPr>
-            <w:tcW w:w="1193" w:type="dxa"/>
-          </w:tcPr>
-          <w:p>
-            <w:r>
-              <w:t>X</w:t>
-            </w:r>
-          </w:p>
-        </w:tc>
-        <w:tc>
-          <w:tcPr>
-            <w:tcW w:w="2977" w:type="dxa"/>
-          </w:tcPr>
-          <w:p>
-            <w:r>
-              <w:t>base for the exponential spacing of regressor samples. Samples are spaced by round(</w:t>
-            </w:r>
-            <w:proofErr w:type="spellStart"/>
-            <w:r>
-              <w:t>exptimelags^n</w:t>
-            </w:r>
-            <w:proofErr w:type="spellEnd"/>
-            <w:r>
-              <w:t xml:space="preserve">) with n=0,1,2, never going further in the past than indicated by order. To check which past samples will be used, use the function </w:t>
-            </w:r>
-            <w:proofErr w:type="spellStart"/>
-            <w:proofErr w:type="gramStart"/>
-            <w:r>
-              <w:t>formorders</w:t>
-            </w:r>
-            <w:proofErr w:type="spellEnd"/>
-            <w:r>
-              <w:t>(</w:t>
-            </w:r>
-            <w:proofErr w:type="gramEnd"/>
-            <w:r>
-              <w:t xml:space="preserve">); for finding out which value of </w:t>
-            </w:r>
-            <w:proofErr w:type="spellStart"/>
-            <w:r>
-              <w:t>exptimelag</w:t>
-            </w:r>
-            <w:proofErr w:type="spellEnd"/>
-            <w:r>
-              <w:t xml:space="preserve"> is needed to cover until certain frequency using a given number of lags, use </w:t>
-            </w:r>
-            <w:proofErr w:type="spellStart"/>
-            <w:proofErr w:type="gramStart"/>
-            <w:r>
-              <w:t>higherorder</w:t>
-            </w:r>
-            <w:proofErr w:type="spellEnd"/>
-            <w:r>
-              <w:t>(</w:t>
-            </w:r>
-            <w:proofErr w:type="gramEnd"/>
-            <w:r>
-              <w:t xml:space="preserve">). If a value for </w:t>
-            </w:r>
-            <w:proofErr w:type="spellStart"/>
-            <w:r>
-              <w:t>exptimelag</w:t>
-            </w:r>
-            <w:proofErr w:type="spellEnd"/>
-            <w:r>
-              <w:t xml:space="preserve"> higher than 1 is specified, then </w:t>
-            </w:r>
-            <w:proofErr w:type="spellStart"/>
-            <w:r>
-              <w:t>timelag</w:t>
-            </w:r>
-            <w:proofErr w:type="spellEnd"/>
-            <w:r>
-              <w:t xml:space="preserve"> is ignored.</w:t>
-            </w:r>
-          </w:p>
-        </w:tc>
-        <w:tc>
-          <w:tcPr>
-            <w:tcW w:w="3061" w:type="dxa"/>
-          </w:tcPr>
-          <w:p/>
-        </w:tc>
-      </w:tr>
-      <w:tr>
-        <w:tc>
-          <w:tcPr>
-            <w:tcW w:w="1779" w:type="dxa"/>
-          </w:tcPr>
-          <w:p>
-            <w:proofErr w:type="spellStart"/>
-            <w:r>
-              <w:t>orderoffset</w:t>
-            </w:r>
-            <w:proofErr w:type="spellEnd"/>
-          </w:p>
-        </w:tc>
-        <w:tc>
-          <w:tcPr>
-            <w:tcW w:w="1193" w:type="dxa"/>
-          </w:tcPr>
-          <w:p>
-            <w:r>
-              <w:t>X</w:t>
-            </w:r>
-          </w:p>
-        </w:tc>
-        <w:tc>
-          <w:tcPr>
-            <w:tcW w:w="2977" w:type="dxa"/>
-          </w:tcPr>
-          <w:p>
-            <w:r>
-              <w:t xml:space="preserve">offset to set the starting lag. For example, assuming order==4 and </w:t>
-            </w:r>
-            <w:proofErr w:type="spellStart"/>
-            <w:r>
-              <w:t>timelag</w:t>
-            </w:r>
-            <w:proofErr w:type="spellEnd"/>
-            <w:r>
-              <w:t xml:space="preserve">==1, we will use lags {1,2,3,4} for </w:t>
-            </w:r>
-            <w:proofErr w:type="spellStart"/>
-            <w:r>
-              <w:t>orderoffset</w:t>
-            </w:r>
-            <w:proofErr w:type="spellEnd"/>
-            <w:r>
-              <w:t xml:space="preserve">=0, or lags {3,4} for </w:t>
-            </w:r>
-            <w:proofErr w:type="spellStart"/>
-            <w:r>
-              <w:t>orderoffset</w:t>
-            </w:r>
-            <w:proofErr w:type="spellEnd"/>
-            <w:r>
-              <w:t xml:space="preserve">==2. This parameter becomes particularly useful in situations of strong autocorrelations, as for </w:t>
-            </w:r>
-            <w:r>
-              <w:lastRenderedPageBreak/>
-              <w:t>example in MEG (default to 0).</w:t>
+              <w:t>particularly useful in situations of strong autocorrelations, as for example in MEG (default to 0).</w:t>
             </w:r>
           </w:p>
         </w:tc>

</xml_diff>

<commit_message>
updated Steps_DataProcessing.dox after discussion with Bryan. Main take-aways were that we should run the preprocessing with SPM because patients' brains debiate from the usual brain, which spm can handle slightly better, otyer take-aways are in the doc.
</commit_message>
<xml_diff>
--- a/Steps_DataProcessing.docx
+++ b/Steps_DataProcessing.docx
@@ -549,9 +549,9 @@
           <w:sz w:val="18"/>
           <w:szCs w:val="18"/>
         </w:rPr>
-        <w:t>Specifically, the data has been 'cleaned</w:t>
-      </w:r>
-      <w:proofErr w:type="gramStart"/>
+        <w:t xml:space="preserve">Specifically, the data has been 'cleaned', but not smoothed yet. We may want to smooth later (6mm </w:t>
+      </w:r>
+      <w:proofErr w:type="spellStart"/>
       <w:r>
         <w:rPr>
           <w:rFonts w:ascii="Helvetica" w:hAnsi="Helvetica"/>
@@ -559,9 +559,9 @@
           <w:sz w:val="18"/>
           <w:szCs w:val="18"/>
         </w:rPr>
-        <w:t>', but</w:t>
-      </w:r>
-      <w:proofErr w:type="gramEnd"/>
+        <w:t>fwhm</w:t>
+      </w:r>
+      <w:proofErr w:type="spellEnd"/>
       <w:r>
         <w:rPr>
           <w:rFonts w:ascii="Helvetica" w:hAnsi="Helvetica"/>
@@ -569,7 +569,7 @@
           <w:sz w:val="18"/>
           <w:szCs w:val="18"/>
         </w:rPr>
-        <w:t xml:space="preserve"> not smoothed yet. We may want to smooth later (6mm </w:t>
+        <w:t xml:space="preserve">, this can be done in </w:t>
       </w:r>
       <w:proofErr w:type="spellStart"/>
       <w:r>
@@ -579,7 +579,7 @@
           <w:sz w:val="18"/>
           <w:szCs w:val="18"/>
         </w:rPr>
-        <w:t>fwhm</w:t>
+        <w:t>nilearn</w:t>
       </w:r>
       <w:proofErr w:type="spellEnd"/>
       <w:r>
@@ -589,26 +589,6 @@
           <w:sz w:val="18"/>
           <w:szCs w:val="18"/>
         </w:rPr>
-        <w:t xml:space="preserve">, this can be done in </w:t>
-      </w:r>
-      <w:proofErr w:type="spellStart"/>
-      <w:r>
-        <w:rPr>
-          <w:rFonts w:ascii="Helvetica" w:hAnsi="Helvetica"/>
-          <w:color w:val="000000"/>
-          <w:sz w:val="18"/>
-          <w:szCs w:val="18"/>
-        </w:rPr>
-        <w:t>nilearn</w:t>
-      </w:r>
-      <w:proofErr w:type="spellEnd"/>
-      <w:r>
-        <w:rPr>
-          <w:rFonts w:ascii="Helvetica" w:hAnsi="Helvetica"/>
-          <w:color w:val="000000"/>
-          <w:sz w:val="18"/>
-          <w:szCs w:val="18"/>
-        </w:rPr>
         <w:t>)</w:t>
       </w:r>
     </w:p>
@@ -1751,6 +1731,42 @@
         </w:rPr>
         <w:t>This detailed set of regressors aims to comprehensively capture various sources of non-neural variability to improve the signal quality.</w:t>
       </w:r>
+    </w:p>
+    <w:p>
+      <w:pPr>
+        <w:rPr>
+          <w:rFonts w:ascii="Consolas" w:hAnsi="Consolas" w:cs="Consolas"/>
+          <w:i/>
+          <w:iCs/>
+          <w:color w:val="A02B93" w:themeColor="accent5"/>
+          <w:sz w:val="16"/>
+          <w:szCs w:val="16"/>
+        </w:rPr>
+      </w:pPr>
+    </w:p>
+    <w:p>
+      <w:pPr>
+        <w:rPr>
+          <w:rFonts w:ascii="Consolas" w:hAnsi="Consolas" w:cs="Consolas"/>
+          <w:i/>
+          <w:iCs/>
+          <w:color w:val="A02B93" w:themeColor="accent5"/>
+          <w:sz w:val="16"/>
+          <w:szCs w:val="16"/>
+        </w:rPr>
+      </w:pPr>
+    </w:p>
+    <w:p>
+      <w:pPr>
+        <w:rPr>
+          <w:rFonts w:ascii="Consolas" w:hAnsi="Consolas" w:cs="Consolas"/>
+          <w:i/>
+          <w:iCs/>
+          <w:color w:val="A02B93" w:themeColor="accent5"/>
+          <w:sz w:val="16"/>
+          <w:szCs w:val="16"/>
+        </w:rPr>
+      </w:pPr>
     </w:p>
     <w:p>
       <w:r>
@@ -2247,10 +2263,15 @@
             <w:tcW w:w="3061" w:type="dxa"/>
           </w:tcPr>
           <w:p>
-            <w:r>
+            <w:pPr>
               <w:rPr>
                 <w:color w:val="FF0000"/>
               </w:rPr>
+            </w:pPr>
+            <w:r>
+              <w:rPr>
+                <w:color w:val="FF0000"/>
+              </w:rPr>
               <w:t>Less computationally expensive</w:t>
             </w:r>
             <w:r>
@@ -2264,6 +2285,20 @@
                 <w:color w:val="FF0000"/>
               </w:rPr>
               <w:t>?</w:t>
+            </w:r>
+          </w:p>
+          <w:p/>
+          <w:p>
+            <w:r>
+              <w:t xml:space="preserve">Can </w:t>
+            </w:r>
+            <w:proofErr w:type="spellStart"/>
+            <w:r>
+              <w:t>specift</w:t>
+            </w:r>
+            <w:proofErr w:type="spellEnd"/>
+            <w:r>
+              <w:t xml:space="preserve"> upper range, and model will fit with least number</w:t>
             </w:r>
           </w:p>
         </w:tc>
@@ -2460,7 +2495,11 @@
             </w:r>
             <w:proofErr w:type="spellEnd"/>
             <w:r>
-              <w:t>" to have one full covariance matrix for all states, "</w:t>
+              <w:t xml:space="preserve">" to have one </w:t>
+            </w:r>
+            <w:r>
+              <w:lastRenderedPageBreak/>
+              <w:t>full covariance matrix for all states, "</w:t>
             </w:r>
             <w:proofErr w:type="spellStart"/>
             <w:r>
@@ -2468,11 +2507,7 @@
             </w:r>
             <w:proofErr w:type="spellEnd"/>
             <w:r>
-              <w:t xml:space="preserve">" to have a diagonal full covariance matrix for each state, and </w:t>
-            </w:r>
-            <w:r>
-              <w:lastRenderedPageBreak/>
-              <w:t>"</w:t>
+              <w:t>" to have a diagonal full covariance matrix for each state, and "</w:t>
             </w:r>
             <w:proofErr w:type="spellStart"/>
             <w:r>
@@ -2489,6 +2524,11 @@
             <w:tcW w:w="3061" w:type="dxa"/>
           </w:tcPr>
           <w:p>
+            <w:pPr>
+              <w:rPr>
+                <w:color w:val="FF0000"/>
+              </w:rPr>
+            </w:pPr>
             <w:r>
               <w:rPr>
                 <w:color w:val="FF0000"/>
@@ -2503,6 +2543,58 @@
               <w:t>@</w:t>
             </w:r>
           </w:p>
+          <w:p>
+            <w:pPr>
+              <w:rPr>
+                <w:color w:val="FF0000"/>
+              </w:rPr>
+            </w:pPr>
+            <w:r>
+              <w:rPr>
+                <w:color w:val="FF0000"/>
+              </w:rPr>
+              <w:t xml:space="preserve">Full – more </w:t>
+            </w:r>
+            <w:proofErr w:type="spellStart"/>
+            <w:r>
+              <w:rPr>
+                <w:color w:val="FF0000"/>
+              </w:rPr>
+              <w:t>memort</w:t>
+            </w:r>
+            <w:proofErr w:type="spellEnd"/>
+            <w:r>
+              <w:rPr>
+                <w:color w:val="FF0000"/>
+              </w:rPr>
+              <w:t xml:space="preserve">, longer, estimation more unstable – UNIQUE COVARIANTS FOR </w:t>
+            </w:r>
+            <w:proofErr w:type="spellStart"/>
+            <w:r>
+              <w:rPr>
+                <w:color w:val="FF0000"/>
+              </w:rPr>
+              <w:t>EVERTBODy</w:t>
+            </w:r>
+            <w:proofErr w:type="spellEnd"/>
+          </w:p>
+          <w:p>
+            <w:proofErr w:type="spellStart"/>
+            <w:r>
+              <w:t>Diag</w:t>
+            </w:r>
+            <w:proofErr w:type="spellEnd"/>
+            <w:r>
+              <w:t xml:space="preserve"> – most narrow</w:t>
+            </w:r>
+          </w:p>
+          <w:p/>
+          <w:p>
+            <w:r>
+              <w:lastRenderedPageBreak/>
+              <w:t>`first step – full, if not converge – shared full</w:t>
+            </w:r>
+          </w:p>
         </w:tc>
       </w:tr>
       <w:tr>
@@ -2592,7 +2684,11 @@
           <w:tcPr>
             <w:tcW w:w="3061" w:type="dxa"/>
           </w:tcPr>
-          <w:p/>
+          <w:p>
+            <w:r>
+              <w:t>NA</w:t>
+            </w:r>
+          </w:p>
         </w:tc>
       </w:tr>
       <w:tr>
@@ -2726,7 +2822,29 @@
           <w:tcPr>
             <w:tcW w:w="3061" w:type="dxa"/>
           </w:tcPr>
-          <w:p/>
+          <w:p>
+            <w:r>
+              <w:t xml:space="preserve">Distribution is the count of those states normalised. </w:t>
+            </w:r>
+          </w:p>
+          <w:p>
+            <w:r>
+              <w:t>@@</w:t>
+            </w:r>
+          </w:p>
+          <w:p>
+            <w:r>
+              <w:t xml:space="preserve">`can have hold out dataset to estimate parameters. `may have to do this. `can try other algorithms to determine </w:t>
+            </w:r>
+            <w:proofErr w:type="spellStart"/>
+            <w:r>
+              <w:t>underlting</w:t>
+            </w:r>
+            <w:proofErr w:type="spellEnd"/>
+            <w:r>
+              <w:t xml:space="preserve"> set of states directly, not HMM (adjacent)</w:t>
+            </w:r>
+          </w:p>
         </w:tc>
       </w:tr>
       <w:tr>
@@ -2769,7 +2887,11 @@
             </w:r>
             <w:proofErr w:type="spellEnd"/>
             <w:r>
-              <w:t xml:space="preserve"> is reached. (Default to 1000).</w:t>
+              <w:t xml:space="preserve"> is </w:t>
+            </w:r>
+            <w:r>
+              <w:lastRenderedPageBreak/>
+              <w:t>reached. (Default to 1000).</w:t>
             </w:r>
           </w:p>
         </w:tc>
@@ -2779,15 +2901,13 @@
           </w:tcPr>
           <w:p>
             <w:r>
-              <w:t xml:space="preserve">Saurabh </w:t>
-            </w:r>
-            <w:proofErr w:type="gramStart"/>
-            <w:r>
-              <w:t>recommends:</w:t>
-            </w:r>
-            <w:proofErr w:type="gramEnd"/>
-            <w:r>
-              <w:t xml:space="preserve"> 300</w:t>
+              <w:lastRenderedPageBreak/>
+              <w:t>Saurabh recommends: 300</w:t>
+            </w:r>
+          </w:p>
+          <w:p>
+            <w:r>
+              <w:t xml:space="preserve">`as many as I can. </w:t>
             </w:r>
           </w:p>
         </w:tc>
@@ -2821,11 +2941,7 @@
           </w:tcPr>
           <w:p>
             <w:r>
-              <w:t xml:space="preserve">number of repetitions of the initialisation </w:t>
-            </w:r>
-            <w:r>
-              <w:lastRenderedPageBreak/>
-              <w:t>algorithm, out of which the best will be used as a starting point for the variational inference (default to 5).</w:t>
+              <w:t>number of repetitions of the initialisation algorithm, out of which the best will be used as a starting point for the variational inference (default to 5).</w:t>
             </w:r>
           </w:p>
         </w:tc>
@@ -2836,15 +2952,7 @@
           <w:p/>
           <w:p>
             <w:r>
-              <w:t xml:space="preserve">Saurabh </w:t>
-            </w:r>
-            <w:proofErr w:type="gramStart"/>
-            <w:r>
-              <w:t>recommends:</w:t>
-            </w:r>
-            <w:proofErr w:type="gramEnd"/>
-            <w:r>
-              <w:t xml:space="preserve"> 10</w:t>
+              <w:t>Saurabh recommends: 10</w:t>
             </w:r>
           </w:p>
         </w:tc>
@@ -2889,15 +2997,7 @@
           <w:p/>
           <w:p>
             <w:r>
-              <w:t xml:space="preserve">Saurabh </w:t>
-            </w:r>
-            <w:proofErr w:type="gramStart"/>
-            <w:r>
-              <w:t>recommends:</w:t>
-            </w:r>
-            <w:proofErr w:type="gramEnd"/>
-            <w:r>
-              <w:t xml:space="preserve"> 10</w:t>
+              <w:t>Saurabh recommends: 10</w:t>
             </w:r>
           </w:p>
         </w:tc>
@@ -2939,7 +3039,11 @@
           <w:tcPr>
             <w:tcW w:w="3061" w:type="dxa"/>
           </w:tcPr>
-          <w:p/>
+          <w:p>
+            <w:r>
+              <w:t>NA</w:t>
+            </w:r>
+          </w:p>
         </w:tc>
       </w:tr>
       <w:tr>
@@ -2995,7 +3099,11 @@
           <w:tcPr>
             <w:tcW w:w="3061" w:type="dxa"/>
           </w:tcPr>
-          <w:p/>
+          <w:p>
+            <w:r>
+              <w:t>NA</w:t>
+            </w:r>
+          </w:p>
         </w:tc>
       </w:tr>
       <w:tr>
@@ -3093,7 +3201,11 @@
           <w:tcPr>
             <w:tcW w:w="3061" w:type="dxa"/>
           </w:tcPr>
-          <w:p/>
+          <w:p>
+            <w:r>
+              <w:t>NA</w:t>
+            </w:r>
+          </w:p>
         </w:tc>
       </w:tr>
       <w:tr>
@@ -3133,7 +3245,11 @@
             </w:r>
             <w:proofErr w:type="spellEnd"/>
             <w:r>
-              <w:t xml:space="preserve">==1, we will use lags {1,2,3,4} for </w:t>
+              <w:t xml:space="preserve">==1, we will use </w:t>
+            </w:r>
+            <w:r>
+              <w:lastRenderedPageBreak/>
+              <w:t xml:space="preserve">lags {1,2,3,4} for </w:t>
             </w:r>
             <w:proofErr w:type="spellStart"/>
             <w:r>
@@ -3149,19 +3265,20 @@
             </w:r>
             <w:proofErr w:type="spellEnd"/>
             <w:r>
-              <w:t xml:space="preserve">==2. This parameter becomes </w:t>
-            </w:r>
+              <w:t>==2. This parameter becomes particularly useful in situations of strong autocorrelations, as for example in MEG (default to 0).</w:t>
+            </w:r>
+          </w:p>
+        </w:tc>
+        <w:tc>
+          <w:tcPr>
+            <w:tcW w:w="3061" w:type="dxa"/>
+          </w:tcPr>
+          <w:p>
             <w:r>
               <w:lastRenderedPageBreak/>
-              <w:t>particularly useful in situations of strong autocorrelations, as for example in MEG (default to 0).</w:t>
-            </w:r>
-          </w:p>
-        </w:tc>
-        <w:tc>
-          <w:tcPr>
-            <w:tcW w:w="3061" w:type="dxa"/>
-          </w:tcPr>
-          <w:p/>
+              <w:t>NA</w:t>
+            </w:r>
+          </w:p>
         </w:tc>
       </w:tr>
       <w:tr>
@@ -3445,7 +3562,11 @@
               <w:t>how much time each subject/trial/session spends in each state (i.e. the average state probability across time, per session or subject)</w:t>
             </w:r>
             <w:r>
-              <w:t>. Useful for differences in occupancies between subjects.</w:t>
+              <w:t xml:space="preserve">. </w:t>
+            </w:r>
+            <w:r>
+              <w:lastRenderedPageBreak/>
+              <w:t>Useful for differences in occupancies between subjects.</w:t>
             </w:r>
           </w:p>
         </w:tc>
@@ -3455,6 +3576,7 @@
           </w:tcPr>
           <w:p>
             <w:r>
+              <w:lastRenderedPageBreak/>
               <w:t xml:space="preserve">Currently only one subject, so 1 and 2 should give same output, </w:t>
             </w:r>
             <w:r>
@@ -3479,7 +3601,6 @@
         <w:pStyle w:val="Heading3"/>
       </w:pPr>
       <w:r>
-        <w:lastRenderedPageBreak/>
         <w:t>Viterbi Path</w:t>
       </w:r>
     </w:p>

</xml_diff>